<commit_message>
Updated gitignore to include libre office's locks temp file
</commit_message>
<xml_diff>
--- a/report.docx
+++ b/report.docx
@@ -18,6 +18,7 @@
       <w:pgNumType w:fmt="decimal"/>
       <w:formProt w:val="false"/>
       <w:textDirection w:val="lrTb"/>
+      <w:docGrid w:type="default" w:linePitch="240" w:charSpace="4294961151"/>
     </w:sectPr>
   </w:body>
 </w:document>
@@ -29,15 +30,12 @@
     <w:rPrDefault>
       <w:rPr>
         <w:rFonts w:ascii="Liberation Serif" w:hAnsi="Liberation Serif" w:eastAsia="Noto Sans CJK SC Regular" w:cs="FreeSans"/>
-        <w:sz w:val="24"/>
         <w:szCs w:val="24"/>
         <w:lang w:val="en-US" w:eastAsia="zh-CN" w:bidi="hi-IN"/>
       </w:rPr>
     </w:rPrDefault>
     <w:pPrDefault>
-      <w:pPr>
-        <w:widowControl/>
-      </w:pPr>
+      <w:pPr/>
     </w:pPrDefault>
   </w:docDefaults>
   <w:style w:type="paragraph" w:styleId="Normal">
@@ -45,10 +43,12 @@
     <w:qFormat/>
     <w:pPr>
       <w:widowControl/>
+      <w:bidi w:val="0"/>
+      <w:jc w:val="left"/>
     </w:pPr>
     <w:rPr>
       <w:rFonts w:ascii="Liberation Serif" w:hAnsi="Liberation Serif" w:eastAsia="Noto Sans CJK SC Regular" w:cs="FreeSans"/>
-      <w:color w:val="auto"/>
+      <w:color w:val="00000A"/>
       <w:sz w:val="24"/>
       <w:szCs w:val="24"/>
       <w:lang w:val="en-US" w:eastAsia="zh-CN" w:bidi="hi-IN"/>

</xml_diff>

<commit_message>
Completed dataset description section
</commit_message>
<xml_diff>
--- a/report.docx
+++ b/report.docx
@@ -52,23 +52,268 @@
         <w:pStyle w:val="Subtitle"/>
         <w:spacing w:lineRule="auto" w:line="240" w:before="0" w:after="0"/>
         <w:jc w:val="center"/>
+        <w:rPr/>
+      </w:pPr>
+      <w:r>
         <w:rPr>
           <w:sz w:val="36"/>
           <w:szCs w:val="36"/>
           <w:u w:val="single"/>
         </w:rPr>
-      </w:pPr>
-      <w:r>
-        <w:rPr>
-          <w:sz w:val="36"/>
-          <w:szCs w:val="36"/>
-          <w:u w:val="single"/>
-        </w:rPr>
         <w:t>Term Project Report</w:t>
       </w:r>
     </w:p>
+    <w:p>
+      <w:pPr>
+        <w:pStyle w:val="Heading1"/>
+        <w:rPr>
+          <w:b/>
+          <w:b/>
+          <w:bCs/>
+          <w:u w:val="single"/>
+        </w:rPr>
+      </w:pPr>
+      <w:r>
+        <w:rPr>
+          <w:b/>
+          <w:bCs/>
+          <w:u w:val="single"/>
+        </w:rPr>
+        <w:t>Dataset Description</w:t>
+      </w:r>
+    </w:p>
+    <w:p>
+      <w:pPr>
+        <w:pStyle w:val="Normal"/>
+        <w:spacing w:lineRule="auto" w:line="240"/>
+        <w:jc w:val="both"/>
+        <w:rPr/>
+      </w:pPr>
+      <w:r>
+        <w:rPr/>
+        <w:t>The chosen dataset has 9 CSV files in total containing statistics about various cricketers. The data recorded is from 1877  till 2019. There are 3 different files for different match formats and 3 files for each for different types of players.</w:t>
+      </w:r>
+    </w:p>
+    <w:p>
+      <w:pPr>
+        <w:pStyle w:val="Heading2"/>
+        <w:spacing w:lineRule="auto" w:line="240" w:before="69" w:after="0"/>
+        <w:rPr>
+          <w:sz w:val="24"/>
+          <w:szCs w:val="24"/>
+          <w:u w:val="single"/>
+        </w:rPr>
+      </w:pPr>
+      <w:r>
+        <w:rPr>
+          <w:sz w:val="24"/>
+          <w:szCs w:val="24"/>
+          <w:u w:val="single"/>
+        </w:rPr>
+        <w:t>Types of Players</w:t>
+      </w:r>
+    </w:p>
+    <w:p>
+      <w:pPr>
+        <w:pStyle w:val="Normal"/>
+        <w:numPr>
+          <w:ilvl w:val="0"/>
+          <w:numId w:val="1"/>
+        </w:numPr>
+        <w:spacing w:lineRule="auto" w:line="240"/>
+        <w:jc w:val="both"/>
+        <w:rPr/>
+      </w:pPr>
+      <w:r>
+        <w:rPr/>
+        <w:t>Batter</w:t>
+      </w:r>
+    </w:p>
+    <w:p>
+      <w:pPr>
+        <w:pStyle w:val="Normal"/>
+        <w:numPr>
+          <w:ilvl w:val="0"/>
+          <w:numId w:val="1"/>
+        </w:numPr>
+        <w:spacing w:lineRule="auto" w:line="240"/>
+        <w:jc w:val="both"/>
+        <w:rPr/>
+      </w:pPr>
+      <w:r>
+        <w:rPr/>
+        <w:t>Baller</w:t>
+      </w:r>
+    </w:p>
+    <w:p>
+      <w:pPr>
+        <w:pStyle w:val="Normal"/>
+        <w:numPr>
+          <w:ilvl w:val="0"/>
+          <w:numId w:val="1"/>
+        </w:numPr>
+        <w:spacing w:lineRule="auto" w:line="240"/>
+        <w:jc w:val="both"/>
+        <w:rPr/>
+      </w:pPr>
+      <w:r>
+        <w:rPr/>
+        <w:t>Fielder</w:t>
+      </w:r>
+    </w:p>
+    <w:p>
+      <w:pPr>
+        <w:pStyle w:val="Heading2"/>
+        <w:spacing w:lineRule="auto" w:line="240" w:before="126" w:after="6"/>
+        <w:jc w:val="both"/>
+        <w:rPr>
+          <w:sz w:val="24"/>
+          <w:szCs w:val="24"/>
+          <w:u w:val="single"/>
+        </w:rPr>
+      </w:pPr>
+      <w:r>
+        <w:rPr>
+          <w:sz w:val="24"/>
+          <w:szCs w:val="24"/>
+          <w:u w:val="single"/>
+        </w:rPr>
+        <w:t>Types of Players</w:t>
+      </w:r>
+    </w:p>
+    <w:p>
+      <w:pPr>
+        <w:pStyle w:val="Normal"/>
+        <w:numPr>
+          <w:ilvl w:val="0"/>
+          <w:numId w:val="2"/>
+        </w:numPr>
+        <w:jc w:val="both"/>
+        <w:rPr/>
+      </w:pPr>
+      <w:r>
+        <w:rPr/>
+        <w:t>ODI</w:t>
+      </w:r>
+    </w:p>
+    <w:p>
+      <w:pPr>
+        <w:pStyle w:val="Normal"/>
+        <w:numPr>
+          <w:ilvl w:val="0"/>
+          <w:numId w:val="2"/>
+        </w:numPr>
+        <w:jc w:val="both"/>
+        <w:rPr/>
+      </w:pPr>
+      <w:r>
+        <w:rPr/>
+        <w:t>Test</w:t>
+      </w:r>
+    </w:p>
+    <w:p>
+      <w:pPr>
+        <w:pStyle w:val="Normal"/>
+        <w:numPr>
+          <w:ilvl w:val="0"/>
+          <w:numId w:val="2"/>
+        </w:numPr>
+        <w:spacing w:before="0" w:after="0"/>
+        <w:jc w:val="both"/>
+        <w:rPr/>
+      </w:pPr>
+      <w:r>
+        <w:rPr/>
+        <w:t>T20</w:t>
+      </w:r>
+    </w:p>
+    <w:p>
+      <w:pPr>
+        <w:pStyle w:val="Normal"/>
+        <w:spacing w:lineRule="auto" w:line="240" w:before="57" w:after="57"/>
+        <w:jc w:val="both"/>
+        <w:rPr/>
+      </w:pPr>
+      <w:r>
+        <w:drawing>
+          <wp:anchor behindDoc="0" distT="0" distB="0" distL="0" distR="0" simplePos="0" locked="0" layoutInCell="1" allowOverlap="1" relativeHeight="2">
+            <wp:simplePos x="0" y="0"/>
+            <wp:positionH relativeFrom="column">
+              <wp:posOffset>-262890</wp:posOffset>
+            </wp:positionH>
+            <wp:positionV relativeFrom="paragraph">
+              <wp:posOffset>601345</wp:posOffset>
+            </wp:positionV>
+            <wp:extent cx="6953250" cy="3342005"/>
+            <wp:effectExtent l="0" t="0" r="0" b="0"/>
+            <wp:wrapTopAndBottom/>
+            <wp:docPr id="1" name="Image1" descr=""/>
+            <wp:cNvGraphicFramePr>
+              <a:graphicFrameLocks xmlns:a="http://schemas.openxmlformats.org/drawingml/2006/main" noChangeAspect="1"/>
+            </wp:cNvGraphicFramePr>
+            <a:graphic xmlns:a="http://schemas.openxmlformats.org/drawingml/2006/main">
+              <a:graphicData uri="http://schemas.openxmlformats.org/drawingml/2006/picture">
+                <pic:pic xmlns:pic="http://schemas.openxmlformats.org/drawingml/2006/picture">
+                  <pic:nvPicPr>
+                    <pic:cNvPr id="1" name="Image1" descr=""/>
+                    <pic:cNvPicPr>
+                      <a:picLocks noChangeAspect="1" noChangeArrowheads="1"/>
+                    </pic:cNvPicPr>
+                  </pic:nvPicPr>
+                  <pic:blipFill>
+                    <a:blip r:embed="rId2"/>
+                    <a:stretch>
+                      <a:fillRect/>
+                    </a:stretch>
+                  </pic:blipFill>
+                  <pic:spPr bwMode="auto">
+                    <a:xfrm>
+                      <a:off x="0" y="0"/>
+                      <a:ext cx="6953250" cy="3342005"/>
+                    </a:xfrm>
+                    <a:prstGeom prst="rect">
+                      <a:avLst/>
+                    </a:prstGeom>
+                  </pic:spPr>
+                </pic:pic>
+              </a:graphicData>
+            </a:graphic>
+          </wp:anchor>
+        </w:drawing>
+      </w:r>
+      <w:r>
+        <w:rPr/>
+        <w:t>There are common attributes between all files, however, after merging all match formats for into a single file for each player type, missing values were encountered. These missing values were result of a player not participating in a different match format.</w:t>
+      </w:r>
+    </w:p>
+    <w:p>
+      <w:pPr>
+        <w:pStyle w:val="Normal"/>
+        <w:spacing w:lineRule="auto" w:line="240" w:before="57" w:after="57"/>
+        <w:jc w:val="both"/>
+        <w:rPr/>
+      </w:pPr>
+      <w:r>
+        <w:rPr/>
+        <w:t>As shown visually, in the above diagram for ballers dataset, after merging ODI, T20 and Test matches datasets, missing values were encountered.</w:t>
+      </w:r>
+      <w:r>
+        <w:br w:type="page"/>
+      </w:r>
+    </w:p>
+    <w:p>
+      <w:pPr>
+        <w:pStyle w:val="Normal"/>
+        <w:spacing w:lineRule="auto" w:line="240" w:before="57" w:after="57"/>
+        <w:jc w:val="both"/>
+        <w:rPr/>
+      </w:pPr>
+      <w:r>
+        <w:rPr/>
+      </w:r>
+    </w:p>
     <w:sectPr>
-      <w:headerReference w:type="default" r:id="rId2"/>
+      <w:headerReference w:type="default" r:id="rId3"/>
       <w:type w:val="nextPage"/>
       <w:pgSz w:w="12240" w:h="15840"/>
       <w:pgMar w:left="1134" w:right="1134" w:header="1134" w:top="1831" w:footer="0" w:bottom="1134" w:gutter="0"/>
@@ -118,6 +363,368 @@
 </w:hdr>
 </file>
 
+<file path=word/numbering.xml><?xml version="1.0" encoding="utf-8"?>
+<w:numbering xmlns:w="http://schemas.openxmlformats.org/wordprocessingml/2006/main" xmlns:o="urn:schemas-microsoft-com:office:office" xmlns:r="http://schemas.openxmlformats.org/officeDocument/2006/relationships" xmlns:v="urn:schemas-microsoft-com:vml">
+  <w:abstractNum w:abstractNumId="1">
+    <w:lvl w:ilvl="0">
+      <w:start w:val="1"/>
+      <w:numFmt w:val="decimal"/>
+      <w:lvlText w:val="%1."/>
+      <w:lvlJc w:val="left"/>
+      <w:pPr>
+        <w:tabs>
+          <w:tab w:val="num" w:pos="720"/>
+        </w:tabs>
+        <w:ind w:left="720" w:hanging="360"/>
+      </w:pPr>
+    </w:lvl>
+    <w:lvl w:ilvl="1">
+      <w:start w:val="1"/>
+      <w:numFmt w:val="decimal"/>
+      <w:lvlText w:val="%2."/>
+      <w:lvlJc w:val="left"/>
+      <w:pPr>
+        <w:tabs>
+          <w:tab w:val="num" w:pos="1080"/>
+        </w:tabs>
+        <w:ind w:left="1080" w:hanging="360"/>
+      </w:pPr>
+    </w:lvl>
+    <w:lvl w:ilvl="2">
+      <w:start w:val="1"/>
+      <w:numFmt w:val="decimal"/>
+      <w:lvlText w:val="%3."/>
+      <w:lvlJc w:val="left"/>
+      <w:pPr>
+        <w:tabs>
+          <w:tab w:val="num" w:pos="1440"/>
+        </w:tabs>
+        <w:ind w:left="1440" w:hanging="360"/>
+      </w:pPr>
+    </w:lvl>
+    <w:lvl w:ilvl="3">
+      <w:start w:val="1"/>
+      <w:numFmt w:val="decimal"/>
+      <w:lvlText w:val="%4."/>
+      <w:lvlJc w:val="left"/>
+      <w:pPr>
+        <w:tabs>
+          <w:tab w:val="num" w:pos="1800"/>
+        </w:tabs>
+        <w:ind w:left="1800" w:hanging="360"/>
+      </w:pPr>
+    </w:lvl>
+    <w:lvl w:ilvl="4">
+      <w:start w:val="1"/>
+      <w:numFmt w:val="decimal"/>
+      <w:lvlText w:val="%5."/>
+      <w:lvlJc w:val="left"/>
+      <w:pPr>
+        <w:tabs>
+          <w:tab w:val="num" w:pos="2160"/>
+        </w:tabs>
+        <w:ind w:left="2160" w:hanging="360"/>
+      </w:pPr>
+    </w:lvl>
+    <w:lvl w:ilvl="5">
+      <w:start w:val="1"/>
+      <w:numFmt w:val="decimal"/>
+      <w:lvlText w:val="%6."/>
+      <w:lvlJc w:val="left"/>
+      <w:pPr>
+        <w:tabs>
+          <w:tab w:val="num" w:pos="2520"/>
+        </w:tabs>
+        <w:ind w:left="2520" w:hanging="360"/>
+      </w:pPr>
+    </w:lvl>
+    <w:lvl w:ilvl="6">
+      <w:start w:val="1"/>
+      <w:numFmt w:val="decimal"/>
+      <w:lvlText w:val="%7."/>
+      <w:lvlJc w:val="left"/>
+      <w:pPr>
+        <w:tabs>
+          <w:tab w:val="num" w:pos="2880"/>
+        </w:tabs>
+        <w:ind w:left="2880" w:hanging="360"/>
+      </w:pPr>
+    </w:lvl>
+    <w:lvl w:ilvl="7">
+      <w:start w:val="1"/>
+      <w:numFmt w:val="decimal"/>
+      <w:lvlText w:val="%8."/>
+      <w:lvlJc w:val="left"/>
+      <w:pPr>
+        <w:tabs>
+          <w:tab w:val="num" w:pos="3240"/>
+        </w:tabs>
+        <w:ind w:left="3240" w:hanging="360"/>
+      </w:pPr>
+    </w:lvl>
+    <w:lvl w:ilvl="8">
+      <w:start w:val="1"/>
+      <w:numFmt w:val="decimal"/>
+      <w:lvlText w:val="%9."/>
+      <w:lvlJc w:val="left"/>
+      <w:pPr>
+        <w:tabs>
+          <w:tab w:val="num" w:pos="3600"/>
+        </w:tabs>
+        <w:ind w:left="3600" w:hanging="360"/>
+      </w:pPr>
+    </w:lvl>
+  </w:abstractNum>
+  <w:abstractNum w:abstractNumId="2">
+    <w:lvl w:ilvl="0">
+      <w:start w:val="1"/>
+      <w:numFmt w:val="decimal"/>
+      <w:lvlText w:val="%1."/>
+      <w:lvlJc w:val="left"/>
+      <w:pPr>
+        <w:tabs>
+          <w:tab w:val="num" w:pos="720"/>
+        </w:tabs>
+        <w:ind w:left="720" w:hanging="360"/>
+      </w:pPr>
+      <w:rPr/>
+    </w:lvl>
+    <w:lvl w:ilvl="1">
+      <w:start w:val="1"/>
+      <w:numFmt w:val="decimal"/>
+      <w:lvlText w:val="%2."/>
+      <w:lvlJc w:val="left"/>
+      <w:pPr>
+        <w:tabs>
+          <w:tab w:val="num" w:pos="1080"/>
+        </w:tabs>
+        <w:ind w:left="1080" w:hanging="360"/>
+      </w:pPr>
+      <w:rPr/>
+    </w:lvl>
+    <w:lvl w:ilvl="2">
+      <w:start w:val="1"/>
+      <w:numFmt w:val="decimal"/>
+      <w:lvlText w:val="%3."/>
+      <w:lvlJc w:val="left"/>
+      <w:pPr>
+        <w:tabs>
+          <w:tab w:val="num" w:pos="1440"/>
+        </w:tabs>
+        <w:ind w:left="1440" w:hanging="360"/>
+      </w:pPr>
+      <w:rPr/>
+    </w:lvl>
+    <w:lvl w:ilvl="3">
+      <w:start w:val="1"/>
+      <w:numFmt w:val="decimal"/>
+      <w:lvlText w:val="%4."/>
+      <w:lvlJc w:val="left"/>
+      <w:pPr>
+        <w:tabs>
+          <w:tab w:val="num" w:pos="1800"/>
+        </w:tabs>
+        <w:ind w:left="1800" w:hanging="360"/>
+      </w:pPr>
+      <w:rPr/>
+    </w:lvl>
+    <w:lvl w:ilvl="4">
+      <w:start w:val="1"/>
+      <w:numFmt w:val="decimal"/>
+      <w:lvlText w:val="%5."/>
+      <w:lvlJc w:val="left"/>
+      <w:pPr>
+        <w:tabs>
+          <w:tab w:val="num" w:pos="2160"/>
+        </w:tabs>
+        <w:ind w:left="2160" w:hanging="360"/>
+      </w:pPr>
+      <w:rPr/>
+    </w:lvl>
+    <w:lvl w:ilvl="5">
+      <w:start w:val="1"/>
+      <w:numFmt w:val="decimal"/>
+      <w:lvlText w:val="%6."/>
+      <w:lvlJc w:val="left"/>
+      <w:pPr>
+        <w:tabs>
+          <w:tab w:val="num" w:pos="2520"/>
+        </w:tabs>
+        <w:ind w:left="2520" w:hanging="360"/>
+      </w:pPr>
+      <w:rPr/>
+    </w:lvl>
+    <w:lvl w:ilvl="6">
+      <w:start w:val="1"/>
+      <w:numFmt w:val="decimal"/>
+      <w:lvlText w:val="%7."/>
+      <w:lvlJc w:val="left"/>
+      <w:pPr>
+        <w:tabs>
+          <w:tab w:val="num" w:pos="2880"/>
+        </w:tabs>
+        <w:ind w:left="2880" w:hanging="360"/>
+      </w:pPr>
+      <w:rPr/>
+    </w:lvl>
+    <w:lvl w:ilvl="7">
+      <w:start w:val="1"/>
+      <w:numFmt w:val="decimal"/>
+      <w:lvlText w:val="%8."/>
+      <w:lvlJc w:val="left"/>
+      <w:pPr>
+        <w:tabs>
+          <w:tab w:val="num" w:pos="3240"/>
+        </w:tabs>
+        <w:ind w:left="3240" w:hanging="360"/>
+      </w:pPr>
+      <w:rPr/>
+    </w:lvl>
+    <w:lvl w:ilvl="8">
+      <w:start w:val="1"/>
+      <w:numFmt w:val="decimal"/>
+      <w:lvlText w:val="%9."/>
+      <w:lvlJc w:val="left"/>
+      <w:pPr>
+        <w:tabs>
+          <w:tab w:val="num" w:pos="3600"/>
+        </w:tabs>
+        <w:ind w:left="3600" w:hanging="360"/>
+      </w:pPr>
+      <w:rPr/>
+    </w:lvl>
+  </w:abstractNum>
+  <w:abstractNum w:abstractNumId="3">
+    <w:lvl w:ilvl="0">
+      <w:start w:val="1"/>
+      <w:numFmt w:val="none"/>
+      <w:suff w:val="nothing"/>
+      <w:lvlText w:val=""/>
+      <w:lvlJc w:val="left"/>
+      <w:pPr>
+        <w:tabs>
+          <w:tab w:val="num" w:pos="432"/>
+        </w:tabs>
+        <w:ind w:left="432" w:hanging="432"/>
+      </w:pPr>
+    </w:lvl>
+    <w:lvl w:ilvl="1">
+      <w:start w:val="1"/>
+      <w:numFmt w:val="none"/>
+      <w:suff w:val="nothing"/>
+      <w:lvlText w:val=""/>
+      <w:lvlJc w:val="left"/>
+      <w:pPr>
+        <w:tabs>
+          <w:tab w:val="num" w:pos="576"/>
+        </w:tabs>
+        <w:ind w:left="576" w:hanging="576"/>
+      </w:pPr>
+    </w:lvl>
+    <w:lvl w:ilvl="2">
+      <w:start w:val="1"/>
+      <w:numFmt w:val="none"/>
+      <w:suff w:val="nothing"/>
+      <w:lvlText w:val=""/>
+      <w:lvlJc w:val="left"/>
+      <w:pPr>
+        <w:tabs>
+          <w:tab w:val="num" w:pos="720"/>
+        </w:tabs>
+        <w:ind w:left="720" w:hanging="720"/>
+      </w:pPr>
+    </w:lvl>
+    <w:lvl w:ilvl="3">
+      <w:start w:val="1"/>
+      <w:numFmt w:val="none"/>
+      <w:suff w:val="nothing"/>
+      <w:lvlText w:val=""/>
+      <w:lvlJc w:val="left"/>
+      <w:pPr>
+        <w:tabs>
+          <w:tab w:val="num" w:pos="864"/>
+        </w:tabs>
+        <w:ind w:left="864" w:hanging="864"/>
+      </w:pPr>
+    </w:lvl>
+    <w:lvl w:ilvl="4">
+      <w:start w:val="1"/>
+      <w:numFmt w:val="none"/>
+      <w:suff w:val="nothing"/>
+      <w:lvlText w:val=""/>
+      <w:lvlJc w:val="left"/>
+      <w:pPr>
+        <w:tabs>
+          <w:tab w:val="num" w:pos="1008"/>
+        </w:tabs>
+        <w:ind w:left="1008" w:hanging="1008"/>
+      </w:pPr>
+    </w:lvl>
+    <w:lvl w:ilvl="5">
+      <w:start w:val="1"/>
+      <w:numFmt w:val="none"/>
+      <w:suff w:val="nothing"/>
+      <w:lvlText w:val=""/>
+      <w:lvlJc w:val="left"/>
+      <w:pPr>
+        <w:tabs>
+          <w:tab w:val="num" w:pos="1152"/>
+        </w:tabs>
+        <w:ind w:left="1152" w:hanging="1152"/>
+      </w:pPr>
+    </w:lvl>
+    <w:lvl w:ilvl="6">
+      <w:start w:val="1"/>
+      <w:numFmt w:val="none"/>
+      <w:suff w:val="nothing"/>
+      <w:lvlText w:val=""/>
+      <w:lvlJc w:val="left"/>
+      <w:pPr>
+        <w:tabs>
+          <w:tab w:val="num" w:pos="1296"/>
+        </w:tabs>
+        <w:ind w:left="1296" w:hanging="1296"/>
+      </w:pPr>
+    </w:lvl>
+    <w:lvl w:ilvl="7">
+      <w:start w:val="1"/>
+      <w:numFmt w:val="none"/>
+      <w:suff w:val="nothing"/>
+      <w:lvlText w:val=""/>
+      <w:lvlJc w:val="left"/>
+      <w:pPr>
+        <w:tabs>
+          <w:tab w:val="num" w:pos="1440"/>
+        </w:tabs>
+        <w:ind w:left="1440" w:hanging="1440"/>
+      </w:pPr>
+    </w:lvl>
+    <w:lvl w:ilvl="8">
+      <w:start w:val="1"/>
+      <w:numFmt w:val="none"/>
+      <w:suff w:val="nothing"/>
+      <w:lvlText w:val=""/>
+      <w:lvlJc w:val="left"/>
+      <w:pPr>
+        <w:tabs>
+          <w:tab w:val="num" w:pos="1584"/>
+        </w:tabs>
+        <w:ind w:left="1584" w:hanging="1584"/>
+      </w:pPr>
+    </w:lvl>
+  </w:abstractNum>
+  <w:num w:numId="1">
+    <w:abstractNumId w:val="1"/>
+  </w:num>
+  <w:num w:numId="2">
+    <w:abstractNumId w:val="2"/>
+  </w:num>
+  <w:num w:numId="3">
+    <w:abstractNumId w:val="3"/>
+  </w:num>
+</w:numbering>
+</file>
+
 <file path=word/styles.xml><?xml version="1.0" encoding="utf-8"?>
 <w:styles xmlns:w="http://schemas.openxmlformats.org/wordprocessingml/2006/main" xmlns:w14="http://schemas.microsoft.com/office/word/2010/wordml" xmlns:mc="http://schemas.openxmlformats.org/markup-compatibility/2006" mc:Ignorable="w14">
   <w:docDefaults>
@@ -148,6 +755,25 @@
       <w:lang w:val="en-US" w:eastAsia="zh-CN" w:bidi="hi-IN"/>
     </w:rPr>
   </w:style>
+  <w:style w:type="paragraph" w:styleId="Heading1">
+    <w:name w:val="Heading 1"/>
+    <w:basedOn w:val="Heading"/>
+    <w:qFormat/>
+    <w:pPr/>
+    <w:rPr/>
+  </w:style>
+  <w:style w:type="paragraph" w:styleId="Heading2">
+    <w:name w:val="Heading 2"/>
+    <w:basedOn w:val="Heading"/>
+    <w:qFormat/>
+    <w:pPr/>
+    <w:rPr/>
+  </w:style>
+  <w:style w:type="character" w:styleId="NumberingSymbols">
+    <w:name w:val="Numbering Symbols"/>
+    <w:qFormat/>
+    <w:rPr/>
+  </w:style>
   <w:style w:type="paragraph" w:styleId="Heading">
     <w:name w:val="Heading"/>
     <w:basedOn w:val="Normal"/>

</xml_diff>

<commit_message>
Create report's PDF and made minor changes in notebooks.
</commit_message>
<xml_diff>
--- a/report.docx
+++ b/report.docx
@@ -24,7 +24,7 @@
           <w:szCs w:val="40"/>
           <w:u w:val="single"/>
         </w:rPr>
-        <w:t>Introduction To Data Science Tools &amp; Techniques</w:t>
+        <w:t>Data Science Tools &amp; Techniques</w:t>
       </w:r>
     </w:p>
     <w:p>
@@ -66,6 +66,7 @@
     <w:p>
       <w:pPr>
         <w:pStyle w:val="Heading1"/>
+        <w:spacing w:lineRule="auto" w:line="240"/>
         <w:rPr>
           <w:b/>
           <w:b/>
@@ -96,8 +97,22 @@
     </w:p>
     <w:p>
       <w:pPr>
+        <w:sectPr>
+          <w:headerReference w:type="default" r:id="rId2"/>
+          <w:type w:val="nextPage"/>
+          <w:pgSz w:w="12240" w:h="15840"/>
+          <w:pgMar w:left="1134" w:right="1134" w:header="1134" w:top="1831" w:footer="0" w:bottom="1134" w:gutter="0"/>
+          <w:pgNumType w:fmt="decimal"/>
+          <w:formProt w:val="false"/>
+          <w:textDirection w:val="lrTb"/>
+          <w:docGrid w:type="default" w:linePitch="240" w:charSpace="4294961151"/>
+        </w:sectPr>
+      </w:pPr>
+    </w:p>
+    <w:p>
+      <w:pPr>
         <w:pStyle w:val="Heading2"/>
-        <w:spacing w:lineRule="auto" w:line="240" w:before="69" w:after="0"/>
+        <w:spacing w:lineRule="auto" w:line="240" w:before="126" w:after="57"/>
         <w:rPr>
           <w:sz w:val="24"/>
           <w:szCs w:val="24"/>
@@ -188,6 +203,7 @@
           <w:ilvl w:val="0"/>
           <w:numId w:val="2"/>
         </w:numPr>
+        <w:spacing w:lineRule="auto" w:line="240"/>
         <w:jc w:val="both"/>
         <w:rPr/>
       </w:pPr>
@@ -203,6 +219,7 @@
           <w:ilvl w:val="0"/>
           <w:numId w:val="2"/>
         </w:numPr>
+        <w:spacing w:lineRule="auto" w:line="240"/>
         <w:jc w:val="both"/>
         <w:rPr/>
       </w:pPr>
@@ -218,7 +235,7 @@
           <w:ilvl w:val="0"/>
           <w:numId w:val="2"/>
         </w:numPr>
-        <w:spacing w:before="0" w:after="0"/>
+        <w:spacing w:lineRule="auto" w:line="240" w:before="0" w:after="0"/>
         <w:jc w:val="both"/>
         <w:rPr/>
       </w:pPr>
@@ -229,20 +246,50 @@
     </w:p>
     <w:p>
       <w:pPr>
-        <w:pStyle w:val="Normal"/>
-        <w:spacing w:lineRule="auto" w:line="240" w:before="57" w:after="57"/>
-        <w:jc w:val="both"/>
-        <w:rPr/>
-      </w:pPr>
-      <w:r>
+        <w:sectPr>
+          <w:type w:val="continuous"/>
+          <w:pgSz w:w="12240" w:h="15840"/>
+          <w:pgMar w:left="1134" w:right="1134" w:header="1134" w:top="1831" w:footer="0" w:bottom="1134" w:gutter="0"/>
+          <w:cols w:num="2" w:space="0" w:equalWidth="true" w:sep="false"/>
+          <w:formProt w:val="false"/>
+          <w:textDirection w:val="lrTb"/>
+          <w:docGrid w:type="default" w:linePitch="240" w:charSpace="4294961151"/>
+        </w:sectPr>
+      </w:pPr>
+    </w:p>
+    <w:p>
+      <w:pPr>
+        <w:pStyle w:val="Heading1"/>
+        <w:spacing w:lineRule="auto" w:line="240" w:before="126" w:after="6"/>
+        <w:jc w:val="both"/>
+        <w:rPr/>
+      </w:pPr>
+      <w:r>
+        <w:rPr>
+          <w:b/>
+          <w:bCs/>
+          <w:u w:val="single"/>
+        </w:rPr>
+        <w:t>Data Preprocessing</w:t>
+      </w:r>
+    </w:p>
+    <w:p>
+      <w:pPr>
+        <w:pStyle w:val="Normal"/>
+        <w:spacing w:lineRule="auto" w:line="240" w:before="114" w:after="114"/>
+        <w:jc w:val="both"/>
+        <w:rPr/>
+      </w:pPr>
+      <w:r>
+        <w:rPr/>
         <w:drawing>
           <wp:anchor behindDoc="0" distT="0" distB="0" distL="0" distR="0" simplePos="0" locked="0" layoutInCell="1" allowOverlap="1" relativeHeight="2">
             <wp:simplePos x="0" y="0"/>
             <wp:positionH relativeFrom="column">
-              <wp:posOffset>-262890</wp:posOffset>
+              <wp:align>center</wp:align>
             </wp:positionH>
             <wp:positionV relativeFrom="paragraph">
-              <wp:posOffset>601345</wp:posOffset>
+              <wp:posOffset>227965</wp:posOffset>
             </wp:positionV>
             <wp:extent cx="6953250" cy="3342005"/>
             <wp:effectExtent l="0" t="0" r="0" b="0"/>
@@ -261,7 +308,7 @@
                     </pic:cNvPicPr>
                   </pic:nvPicPr>
                   <pic:blipFill>
-                    <a:blip r:embed="rId2"/>
+                    <a:blip r:embed="rId3"/>
                     <a:stretch>
                       <a:fillRect/>
                     </a:stretch>
@@ -281,9 +328,17 @@
           </wp:anchor>
         </w:drawing>
       </w:r>
-      <w:r>
-        <w:rPr/>
-        <w:t>There are common attributes between all files, however, after merging all match formats for into a single file for each player type, missing values were encountered. These missing values were result of a player not participating in a different match format.</w:t>
+    </w:p>
+    <w:p>
+      <w:pPr>
+        <w:pStyle w:val="Normal"/>
+        <w:spacing w:lineRule="auto" w:line="240" w:before="114" w:after="114"/>
+        <w:jc w:val="both"/>
+        <w:rPr/>
+      </w:pPr>
+      <w:r>
+        <w:rPr/>
+        <w:t>There are common attributes between all files, however, after merging all match formats into a single file for each player type, missing values were encountered. These missing values were result of a player not participating in a different match format.</w:t>
       </w:r>
     </w:p>
     <w:p>
@@ -310,11 +365,1752 @@
       </w:pPr>
       <w:r>
         <w:rPr/>
+        <w:t>Next, data-types for each dataset were analyzed, it was found that some numeric columns had numbers in quotations. This was corrected using custom code for each incorrect column. Also Span was spitted into two new columns that represented start and end of a cricketer’s career.</w:t>
+      </w:r>
+    </w:p>
+    <w:p>
+      <w:pPr>
+        <w:pStyle w:val="Heading2"/>
+        <w:spacing w:before="126" w:after="6"/>
+        <w:rPr>
+          <w:sz w:val="24"/>
+          <w:szCs w:val="24"/>
+          <w:u w:val="single"/>
+        </w:rPr>
+      </w:pPr>
+      <w:r>
+        <w:drawing>
+          <wp:anchor behindDoc="0" distT="0" distB="0" distL="0" distR="0" simplePos="0" locked="0" layoutInCell="1" allowOverlap="1" relativeHeight="4">
+            <wp:simplePos x="0" y="0"/>
+            <wp:positionH relativeFrom="column">
+              <wp:align>center</wp:align>
+            </wp:positionH>
+            <wp:positionV relativeFrom="paragraph">
+              <wp:posOffset>320040</wp:posOffset>
+            </wp:positionV>
+            <wp:extent cx="1367155" cy="1997075"/>
+            <wp:effectExtent l="0" t="0" r="0" b="0"/>
+            <wp:wrapTopAndBottom/>
+            <wp:docPr id="2" name="Image3" descr=""/>
+            <wp:cNvGraphicFramePr>
+              <a:graphicFrameLocks xmlns:a="http://schemas.openxmlformats.org/drawingml/2006/main" noChangeAspect="1"/>
+            </wp:cNvGraphicFramePr>
+            <a:graphic xmlns:a="http://schemas.openxmlformats.org/drawingml/2006/main">
+              <a:graphicData uri="http://schemas.openxmlformats.org/drawingml/2006/picture">
+                <pic:pic xmlns:pic="http://schemas.openxmlformats.org/drawingml/2006/picture">
+                  <pic:nvPicPr>
+                    <pic:cNvPr id="2" name="Image3" descr=""/>
+                    <pic:cNvPicPr>
+                      <a:picLocks noChangeAspect="1" noChangeArrowheads="1"/>
+                    </pic:cNvPicPr>
+                  </pic:nvPicPr>
+                  <pic:blipFill>
+                    <a:blip r:embed="rId4"/>
+                    <a:stretch>
+                      <a:fillRect/>
+                    </a:stretch>
+                  </pic:blipFill>
+                  <pic:spPr bwMode="auto">
+                    <a:xfrm>
+                      <a:off x="0" y="0"/>
+                      <a:ext cx="1367155" cy="1997075"/>
+                    </a:xfrm>
+                    <a:prstGeom prst="rect">
+                      <a:avLst/>
+                    </a:prstGeom>
+                  </pic:spPr>
+                </pic:pic>
+              </a:graphicData>
+            </a:graphic>
+          </wp:anchor>
+        </w:drawing>
+      </w:r>
+      <w:r>
+        <w:rPr>
+          <w:sz w:val="24"/>
+          <w:szCs w:val="24"/>
+          <w:u w:val="single"/>
+        </w:rPr>
+        <w:t>Before correcting data types</w:t>
+      </w:r>
+    </w:p>
+    <w:p>
+      <w:pPr>
+        <w:pStyle w:val="Heading2"/>
+        <w:spacing w:before="126" w:after="6"/>
+        <w:rPr/>
+      </w:pPr>
+      <w:r>
+        <w:drawing>
+          <wp:anchor behindDoc="0" distT="0" distB="0" distL="0" distR="0" simplePos="0" locked="0" layoutInCell="1" allowOverlap="1" relativeHeight="3">
+            <wp:simplePos x="0" y="0"/>
+            <wp:positionH relativeFrom="column">
+              <wp:posOffset>720090</wp:posOffset>
+            </wp:positionH>
+            <wp:positionV relativeFrom="paragraph">
+              <wp:posOffset>88900</wp:posOffset>
+            </wp:positionV>
+            <wp:extent cx="1261110" cy="2066290"/>
+            <wp:effectExtent l="0" t="0" r="0" b="0"/>
+            <wp:wrapTopAndBottom/>
+            <wp:docPr id="3" name="Image2" descr=""/>
+            <wp:cNvGraphicFramePr>
+              <a:graphicFrameLocks xmlns:a="http://schemas.openxmlformats.org/drawingml/2006/main" noChangeAspect="1"/>
+            </wp:cNvGraphicFramePr>
+            <a:graphic xmlns:a="http://schemas.openxmlformats.org/drawingml/2006/main">
+              <a:graphicData uri="http://schemas.openxmlformats.org/drawingml/2006/picture">
+                <pic:pic xmlns:pic="http://schemas.openxmlformats.org/drawingml/2006/picture">
+                  <pic:nvPicPr>
+                    <pic:cNvPr id="3" name="Image2" descr=""/>
+                    <pic:cNvPicPr>
+                      <a:picLocks noChangeAspect="1" noChangeArrowheads="1"/>
+                    </pic:cNvPicPr>
+                  </pic:nvPicPr>
+                  <pic:blipFill>
+                    <a:blip r:embed="rId5"/>
+                    <a:stretch>
+                      <a:fillRect/>
+                    </a:stretch>
+                  </pic:blipFill>
+                  <pic:spPr bwMode="auto">
+                    <a:xfrm>
+                      <a:off x="0" y="0"/>
+                      <a:ext cx="1261110" cy="2066290"/>
+                    </a:xfrm>
+                    <a:prstGeom prst="rect">
+                      <a:avLst/>
+                    </a:prstGeom>
+                  </pic:spPr>
+                </pic:pic>
+              </a:graphicData>
+            </a:graphic>
+          </wp:anchor>
+        </w:drawing>
+        <w:drawing>
+          <wp:anchor behindDoc="0" distT="0" distB="0" distL="0" distR="0" simplePos="0" locked="0" layoutInCell="1" allowOverlap="1" relativeHeight="5">
+            <wp:simplePos x="0" y="0"/>
+            <wp:positionH relativeFrom="column">
+              <wp:posOffset>4154805</wp:posOffset>
+            </wp:positionH>
+            <wp:positionV relativeFrom="paragraph">
+              <wp:posOffset>109220</wp:posOffset>
+            </wp:positionV>
+            <wp:extent cx="1457325" cy="1772920"/>
+            <wp:effectExtent l="0" t="0" r="0" b="0"/>
+            <wp:wrapTopAndBottom/>
+            <wp:docPr id="4" name="Image4" descr=""/>
+            <wp:cNvGraphicFramePr>
+              <a:graphicFrameLocks xmlns:a="http://schemas.openxmlformats.org/drawingml/2006/main" noChangeAspect="1"/>
+            </wp:cNvGraphicFramePr>
+            <a:graphic xmlns:a="http://schemas.openxmlformats.org/drawingml/2006/main">
+              <a:graphicData uri="http://schemas.openxmlformats.org/drawingml/2006/picture">
+                <pic:pic xmlns:pic="http://schemas.openxmlformats.org/drawingml/2006/picture">
+                  <pic:nvPicPr>
+                    <pic:cNvPr id="4" name="Image4" descr=""/>
+                    <pic:cNvPicPr>
+                      <a:picLocks noChangeAspect="1" noChangeArrowheads="1"/>
+                    </pic:cNvPicPr>
+                  </pic:nvPicPr>
+                  <pic:blipFill>
+                    <a:blip r:embed="rId6"/>
+                    <a:stretch>
+                      <a:fillRect/>
+                    </a:stretch>
+                  </pic:blipFill>
+                  <pic:spPr bwMode="auto">
+                    <a:xfrm>
+                      <a:off x="0" y="0"/>
+                      <a:ext cx="1457325" cy="1772920"/>
+                    </a:xfrm>
+                    <a:prstGeom prst="rect">
+                      <a:avLst/>
+                    </a:prstGeom>
+                  </pic:spPr>
+                </pic:pic>
+              </a:graphicData>
+            </a:graphic>
+          </wp:anchor>
+        </w:drawing>
+        <w:drawing>
+          <wp:anchor behindDoc="0" distT="0" distB="0" distL="0" distR="0" simplePos="0" locked="0" layoutInCell="1" allowOverlap="1" relativeHeight="8">
+            <wp:simplePos x="0" y="0"/>
+            <wp:positionH relativeFrom="column">
+              <wp:posOffset>4273550</wp:posOffset>
+            </wp:positionH>
+            <wp:positionV relativeFrom="paragraph">
+              <wp:posOffset>2465070</wp:posOffset>
+            </wp:positionV>
+            <wp:extent cx="1282700" cy="1737995"/>
+            <wp:effectExtent l="0" t="0" r="0" b="0"/>
+            <wp:wrapTopAndBottom/>
+            <wp:docPr id="5" name="Image7" descr=""/>
+            <wp:cNvGraphicFramePr>
+              <a:graphicFrameLocks xmlns:a="http://schemas.openxmlformats.org/drawingml/2006/main" noChangeAspect="1"/>
+            </wp:cNvGraphicFramePr>
+            <a:graphic xmlns:a="http://schemas.openxmlformats.org/drawingml/2006/main">
+              <a:graphicData uri="http://schemas.openxmlformats.org/drawingml/2006/picture">
+                <pic:pic xmlns:pic="http://schemas.openxmlformats.org/drawingml/2006/picture">
+                  <pic:nvPicPr>
+                    <pic:cNvPr id="5" name="Image7" descr=""/>
+                    <pic:cNvPicPr>
+                      <a:picLocks noChangeAspect="1" noChangeArrowheads="1"/>
+                    </pic:cNvPicPr>
+                  </pic:nvPicPr>
+                  <pic:blipFill>
+                    <a:blip r:embed="rId7"/>
+                    <a:stretch>
+                      <a:fillRect/>
+                    </a:stretch>
+                  </pic:blipFill>
+                  <pic:spPr bwMode="auto">
+                    <a:xfrm>
+                      <a:off x="0" y="0"/>
+                      <a:ext cx="1282700" cy="1737995"/>
+                    </a:xfrm>
+                    <a:prstGeom prst="rect">
+                      <a:avLst/>
+                    </a:prstGeom>
+                  </pic:spPr>
+                </pic:pic>
+              </a:graphicData>
+            </a:graphic>
+          </wp:anchor>
+        </w:drawing>
+      </w:r>
+      <w:r>
+        <w:rPr>
+          <w:sz w:val="24"/>
+          <w:szCs w:val="24"/>
+          <w:u w:val="single"/>
+        </w:rPr>
+        <w:t>After correcting data types</w:t>
+      </w:r>
+    </w:p>
+    <w:p>
+      <w:pPr>
+        <w:pStyle w:val="Normal"/>
+        <w:spacing w:before="57" w:after="57"/>
+        <w:rPr/>
+      </w:pPr>
+      <w:r>
+        <w:rPr/>
+        <w:drawing>
+          <wp:anchor behindDoc="0" distT="0" distB="0" distL="0" distR="0" simplePos="0" locked="0" layoutInCell="1" allowOverlap="1" relativeHeight="6">
+            <wp:simplePos x="0" y="0"/>
+            <wp:positionH relativeFrom="column">
+              <wp:posOffset>778510</wp:posOffset>
+            </wp:positionH>
+            <wp:positionV relativeFrom="paragraph">
+              <wp:posOffset>103505</wp:posOffset>
+            </wp:positionV>
+            <wp:extent cx="1243965" cy="1994535"/>
+            <wp:effectExtent l="0" t="0" r="0" b="0"/>
+            <wp:wrapTopAndBottom/>
+            <wp:docPr id="6" name="Image5" descr=""/>
+            <wp:cNvGraphicFramePr>
+              <a:graphicFrameLocks xmlns:a="http://schemas.openxmlformats.org/drawingml/2006/main" noChangeAspect="1"/>
+            </wp:cNvGraphicFramePr>
+            <a:graphic xmlns:a="http://schemas.openxmlformats.org/drawingml/2006/main">
+              <a:graphicData uri="http://schemas.openxmlformats.org/drawingml/2006/picture">
+                <pic:pic xmlns:pic="http://schemas.openxmlformats.org/drawingml/2006/picture">
+                  <pic:nvPicPr>
+                    <pic:cNvPr id="6" name="Image5" descr=""/>
+                    <pic:cNvPicPr>
+                      <a:picLocks noChangeAspect="1" noChangeArrowheads="1"/>
+                    </pic:cNvPicPr>
+                  </pic:nvPicPr>
+                  <pic:blipFill>
+                    <a:blip r:embed="rId8"/>
+                    <a:stretch>
+                      <a:fillRect/>
+                    </a:stretch>
+                  </pic:blipFill>
+                  <pic:spPr bwMode="auto">
+                    <a:xfrm>
+                      <a:off x="0" y="0"/>
+                      <a:ext cx="1243965" cy="1994535"/>
+                    </a:xfrm>
+                    <a:prstGeom prst="rect">
+                      <a:avLst/>
+                    </a:prstGeom>
+                  </pic:spPr>
+                </pic:pic>
+              </a:graphicData>
+            </a:graphic>
+          </wp:anchor>
+        </w:drawing>
+        <w:drawing>
+          <wp:anchor behindDoc="0" distT="0" distB="0" distL="0" distR="0" simplePos="0" locked="0" layoutInCell="1" allowOverlap="1" relativeHeight="7">
+            <wp:simplePos x="0" y="0"/>
+            <wp:positionH relativeFrom="column">
+              <wp:align>center</wp:align>
+            </wp:positionH>
+            <wp:positionV relativeFrom="paragraph">
+              <wp:posOffset>69215</wp:posOffset>
+            </wp:positionV>
+            <wp:extent cx="1205865" cy="1923415"/>
+            <wp:effectExtent l="0" t="0" r="0" b="0"/>
+            <wp:wrapTopAndBottom/>
+            <wp:docPr id="7" name="Image6" descr=""/>
+            <wp:cNvGraphicFramePr>
+              <a:graphicFrameLocks xmlns:a="http://schemas.openxmlformats.org/drawingml/2006/main" noChangeAspect="1"/>
+            </wp:cNvGraphicFramePr>
+            <a:graphic xmlns:a="http://schemas.openxmlformats.org/drawingml/2006/main">
+              <a:graphicData uri="http://schemas.openxmlformats.org/drawingml/2006/picture">
+                <pic:pic xmlns:pic="http://schemas.openxmlformats.org/drawingml/2006/picture">
+                  <pic:nvPicPr>
+                    <pic:cNvPr id="7" name="Image6" descr=""/>
+                    <pic:cNvPicPr>
+                      <a:picLocks noChangeAspect="1" noChangeArrowheads="1"/>
+                    </pic:cNvPicPr>
+                  </pic:nvPicPr>
+                  <pic:blipFill>
+                    <a:blip r:embed="rId9"/>
+                    <a:stretch>
+                      <a:fillRect/>
+                    </a:stretch>
+                  </pic:blipFill>
+                  <pic:spPr bwMode="auto">
+                    <a:xfrm>
+                      <a:off x="0" y="0"/>
+                      <a:ext cx="1205865" cy="1923415"/>
+                    </a:xfrm>
+                    <a:prstGeom prst="rect">
+                      <a:avLst/>
+                    </a:prstGeom>
+                  </pic:spPr>
+                </pic:pic>
+              </a:graphicData>
+            </a:graphic>
+          </wp:anchor>
+        </w:drawing>
+      </w:r>
+    </w:p>
+    <w:p>
+      <w:pPr>
+        <w:pStyle w:val="Normal"/>
+        <w:spacing w:before="57" w:after="57"/>
+        <w:rPr/>
+      </w:pPr>
+      <w:r>
+        <w:rPr/>
+        <w:t>The fielders dataset had duplicates and were removed:</w:t>
+      </w:r>
+    </w:p>
+    <w:p>
+      <w:pPr>
+        <w:pStyle w:val="Normal"/>
+        <w:spacing w:before="57" w:after="57"/>
+        <w:rPr/>
+      </w:pPr>
+      <w:r>
+        <w:rPr/>
+        <w:drawing>
+          <wp:anchor behindDoc="0" distT="0" distB="0" distL="0" distR="0" simplePos="0" locked="0" layoutInCell="1" allowOverlap="1" relativeHeight="9">
+            <wp:simplePos x="0" y="0"/>
+            <wp:positionH relativeFrom="column">
+              <wp:align>center</wp:align>
+            </wp:positionH>
+            <wp:positionV relativeFrom="paragraph">
+              <wp:posOffset>635</wp:posOffset>
+            </wp:positionV>
+            <wp:extent cx="2228850" cy="352425"/>
+            <wp:effectExtent l="0" t="0" r="0" b="0"/>
+            <wp:wrapSquare wrapText="largest"/>
+            <wp:docPr id="8" name="Image8" descr=""/>
+            <wp:cNvGraphicFramePr>
+              <a:graphicFrameLocks xmlns:a="http://schemas.openxmlformats.org/drawingml/2006/main" noChangeAspect="1"/>
+            </wp:cNvGraphicFramePr>
+            <a:graphic xmlns:a="http://schemas.openxmlformats.org/drawingml/2006/main">
+              <a:graphicData uri="http://schemas.openxmlformats.org/drawingml/2006/picture">
+                <pic:pic xmlns:pic="http://schemas.openxmlformats.org/drawingml/2006/picture">
+                  <pic:nvPicPr>
+                    <pic:cNvPr id="8" name="Image8" descr=""/>
+                    <pic:cNvPicPr>
+                      <a:picLocks noChangeAspect="1" noChangeArrowheads="1"/>
+                    </pic:cNvPicPr>
+                  </pic:nvPicPr>
+                  <pic:blipFill>
+                    <a:blip r:embed="rId10"/>
+                    <a:stretch>
+                      <a:fillRect/>
+                    </a:stretch>
+                  </pic:blipFill>
+                  <pic:spPr bwMode="auto">
+                    <a:xfrm>
+                      <a:off x="0" y="0"/>
+                      <a:ext cx="2228850" cy="352425"/>
+                    </a:xfrm>
+                    <a:prstGeom prst="rect">
+                      <a:avLst/>
+                    </a:prstGeom>
+                  </pic:spPr>
+                </pic:pic>
+              </a:graphicData>
+            </a:graphic>
+          </wp:anchor>
+        </w:drawing>
+      </w:r>
+    </w:p>
+    <w:p>
+      <w:pPr>
+        <w:pStyle w:val="Normal"/>
+        <w:spacing w:before="57" w:after="57"/>
+        <w:rPr/>
+      </w:pPr>
+      <w:r>
+        <w:rPr/>
+      </w:r>
+    </w:p>
+    <w:p>
+      <w:pPr>
+        <w:pStyle w:val="Normal"/>
+        <w:spacing w:before="57" w:after="57"/>
+        <w:rPr/>
+      </w:pPr>
+      <w:r>
+        <w:drawing>
+          <wp:anchor behindDoc="0" distT="0" distB="0" distL="0" distR="0" simplePos="0" locked="0" layoutInCell="1" allowOverlap="1" relativeHeight="10">
+            <wp:simplePos x="0" y="0"/>
+            <wp:positionH relativeFrom="column">
+              <wp:posOffset>0</wp:posOffset>
+            </wp:positionH>
+            <wp:positionV relativeFrom="paragraph">
+              <wp:posOffset>697865</wp:posOffset>
+            </wp:positionV>
+            <wp:extent cx="2762250" cy="971550"/>
+            <wp:effectExtent l="0" t="0" r="0" b="0"/>
+            <wp:wrapTopAndBottom/>
+            <wp:docPr id="9" name="Image9" descr=""/>
+            <wp:cNvGraphicFramePr>
+              <a:graphicFrameLocks xmlns:a="http://schemas.openxmlformats.org/drawingml/2006/main" noChangeAspect="1"/>
+            </wp:cNvGraphicFramePr>
+            <a:graphic xmlns:a="http://schemas.openxmlformats.org/drawingml/2006/main">
+              <a:graphicData uri="http://schemas.openxmlformats.org/drawingml/2006/picture">
+                <pic:pic xmlns:pic="http://schemas.openxmlformats.org/drawingml/2006/picture">
+                  <pic:nvPicPr>
+                    <pic:cNvPr id="9" name="Image9" descr=""/>
+                    <pic:cNvPicPr>
+                      <a:picLocks noChangeAspect="1" noChangeArrowheads="1"/>
+                    </pic:cNvPicPr>
+                  </pic:nvPicPr>
+                  <pic:blipFill>
+                    <a:blip r:embed="rId11"/>
+                    <a:stretch>
+                      <a:fillRect/>
+                    </a:stretch>
+                  </pic:blipFill>
+                  <pic:spPr bwMode="auto">
+                    <a:xfrm>
+                      <a:off x="0" y="0"/>
+                      <a:ext cx="2762250" cy="971550"/>
+                    </a:xfrm>
+                    <a:prstGeom prst="rect">
+                      <a:avLst/>
+                    </a:prstGeom>
+                  </pic:spPr>
+                </pic:pic>
+              </a:graphicData>
+            </a:graphic>
+          </wp:anchor>
+        </w:drawing>
+      </w:r>
+      <w:r>
+        <w:rPr/>
+        <w:t>The player names column had regions in it as well, so they were moved to a separate column, following is their before and after comparison:</w:t>
+      </w:r>
+    </w:p>
+    <w:p>
+      <w:pPr>
+        <w:pStyle w:val="Normal"/>
+        <w:spacing w:before="57" w:after="57"/>
+        <w:rPr/>
+      </w:pPr>
+      <w:r>
+        <w:rPr/>
+        <w:drawing>
+          <wp:anchor behindDoc="0" distT="0" distB="0" distL="0" distR="0" simplePos="0" locked="0" layoutInCell="1" allowOverlap="1" relativeHeight="11">
+            <wp:simplePos x="0" y="0"/>
+            <wp:positionH relativeFrom="column">
+              <wp:align>right</wp:align>
+            </wp:positionH>
+            <wp:positionV relativeFrom="paragraph">
+              <wp:posOffset>190500</wp:posOffset>
+            </wp:positionV>
+            <wp:extent cx="2800350" cy="1038225"/>
+            <wp:effectExtent l="0" t="0" r="0" b="0"/>
+            <wp:wrapTopAndBottom/>
+            <wp:docPr id="10" name="Image10" descr=""/>
+            <wp:cNvGraphicFramePr>
+              <a:graphicFrameLocks xmlns:a="http://schemas.openxmlformats.org/drawingml/2006/main" noChangeAspect="1"/>
+            </wp:cNvGraphicFramePr>
+            <a:graphic xmlns:a="http://schemas.openxmlformats.org/drawingml/2006/main">
+              <a:graphicData uri="http://schemas.openxmlformats.org/drawingml/2006/picture">
+                <pic:pic xmlns:pic="http://schemas.openxmlformats.org/drawingml/2006/picture">
+                  <pic:nvPicPr>
+                    <pic:cNvPr id="10" name="Image10" descr=""/>
+                    <pic:cNvPicPr>
+                      <a:picLocks noChangeAspect="1" noChangeArrowheads="1"/>
+                    </pic:cNvPicPr>
+                  </pic:nvPicPr>
+                  <pic:blipFill>
+                    <a:blip r:embed="rId12"/>
+                    <a:stretch>
+                      <a:fillRect/>
+                    </a:stretch>
+                  </pic:blipFill>
+                  <pic:spPr bwMode="auto">
+                    <a:xfrm>
+                      <a:off x="0" y="0"/>
+                      <a:ext cx="2800350" cy="1038225"/>
+                    </a:xfrm>
+                    <a:prstGeom prst="rect">
+                      <a:avLst/>
+                    </a:prstGeom>
+                  </pic:spPr>
+                </pic:pic>
+              </a:graphicData>
+            </a:graphic>
+          </wp:anchor>
+        </w:drawing>
+      </w:r>
+      <w:r>
+        <w:br w:type="page"/>
+      </w:r>
+    </w:p>
+    <w:p>
+      <w:pPr>
+        <w:pStyle w:val="Normal"/>
+        <w:spacing w:before="0" w:after="0"/>
+        <w:jc w:val="both"/>
+        <w:rPr/>
+      </w:pPr>
+      <w:r>
+        <w:rPr/>
+        <w:t>Apparently, the regions were not only country names, but some other identifiers as well, so they were corrected:</w:t>
+      </w:r>
+    </w:p>
+    <w:p>
+      <w:pPr>
+        <w:pStyle w:val="Normal"/>
+        <w:spacing w:before="0" w:after="0"/>
+        <w:jc w:val="both"/>
+        <w:rPr/>
+      </w:pPr>
+      <w:r>
+        <w:rPr/>
+      </w:r>
+    </w:p>
+    <w:p>
+      <w:pPr>
+        <w:pStyle w:val="Normal"/>
+        <w:spacing w:before="0" w:after="0"/>
+        <w:jc w:val="both"/>
+        <w:rPr/>
+      </w:pPr>
+      <w:r>
+        <w:rPr/>
+        <w:drawing>
+          <wp:anchor behindDoc="0" distT="0" distB="0" distL="0" distR="0" simplePos="0" locked="0" layoutInCell="1" allowOverlap="1" relativeHeight="12">
+            <wp:simplePos x="0" y="0"/>
+            <wp:positionH relativeFrom="column">
+              <wp:align>center</wp:align>
+            </wp:positionH>
+            <wp:positionV relativeFrom="paragraph">
+              <wp:posOffset>635</wp:posOffset>
+            </wp:positionV>
+            <wp:extent cx="6332220" cy="347345"/>
+            <wp:effectExtent l="0" t="0" r="0" b="0"/>
+            <wp:wrapSquare wrapText="largest"/>
+            <wp:docPr id="11" name="Image11" descr=""/>
+            <wp:cNvGraphicFramePr>
+              <a:graphicFrameLocks xmlns:a="http://schemas.openxmlformats.org/drawingml/2006/main" noChangeAspect="1"/>
+            </wp:cNvGraphicFramePr>
+            <a:graphic xmlns:a="http://schemas.openxmlformats.org/drawingml/2006/main">
+              <a:graphicData uri="http://schemas.openxmlformats.org/drawingml/2006/picture">
+                <pic:pic xmlns:pic="http://schemas.openxmlformats.org/drawingml/2006/picture">
+                  <pic:nvPicPr>
+                    <pic:cNvPr id="11" name="Image11" descr=""/>
+                    <pic:cNvPicPr>
+                      <a:picLocks noChangeAspect="1" noChangeArrowheads="1"/>
+                    </pic:cNvPicPr>
+                  </pic:nvPicPr>
+                  <pic:blipFill>
+                    <a:blip r:embed="rId13"/>
+                    <a:stretch>
+                      <a:fillRect/>
+                    </a:stretch>
+                  </pic:blipFill>
+                  <pic:spPr bwMode="auto">
+                    <a:xfrm>
+                      <a:off x="0" y="0"/>
+                      <a:ext cx="6332220" cy="347345"/>
+                    </a:xfrm>
+                    <a:prstGeom prst="rect">
+                      <a:avLst/>
+                    </a:prstGeom>
+                  </pic:spPr>
+                </pic:pic>
+              </a:graphicData>
+            </a:graphic>
+          </wp:anchor>
+        </w:drawing>
+        <w:drawing>
+          <wp:anchor behindDoc="0" distT="0" distB="0" distL="0" distR="0" simplePos="0" locked="0" layoutInCell="1" allowOverlap="1" relativeHeight="13">
+            <wp:simplePos x="0" y="0"/>
+            <wp:positionH relativeFrom="column">
+              <wp:posOffset>0</wp:posOffset>
+            </wp:positionH>
+            <wp:positionV relativeFrom="paragraph">
+              <wp:posOffset>382905</wp:posOffset>
+            </wp:positionV>
+            <wp:extent cx="6332220" cy="124460"/>
+            <wp:effectExtent l="0" t="0" r="0" b="0"/>
+            <wp:wrapSquare wrapText="largest"/>
+            <wp:docPr id="12" name="Image12" descr=""/>
+            <wp:cNvGraphicFramePr>
+              <a:graphicFrameLocks xmlns:a="http://schemas.openxmlformats.org/drawingml/2006/main" noChangeAspect="1"/>
+            </wp:cNvGraphicFramePr>
+            <a:graphic xmlns:a="http://schemas.openxmlformats.org/drawingml/2006/main">
+              <a:graphicData uri="http://schemas.openxmlformats.org/drawingml/2006/picture">
+                <pic:pic xmlns:pic="http://schemas.openxmlformats.org/drawingml/2006/picture">
+                  <pic:nvPicPr>
+                    <pic:cNvPr id="12" name="Image12" descr=""/>
+                    <pic:cNvPicPr>
+                      <a:picLocks noChangeAspect="1" noChangeArrowheads="1"/>
+                    </pic:cNvPicPr>
+                  </pic:nvPicPr>
+                  <pic:blipFill>
+                    <a:blip r:embed="rId14"/>
+                    <a:stretch>
+                      <a:fillRect/>
+                    </a:stretch>
+                  </pic:blipFill>
+                  <pic:spPr bwMode="auto">
+                    <a:xfrm>
+                      <a:off x="0" y="0"/>
+                      <a:ext cx="6332220" cy="124460"/>
+                    </a:xfrm>
+                    <a:prstGeom prst="rect">
+                      <a:avLst/>
+                    </a:prstGeom>
+                  </pic:spPr>
+                </pic:pic>
+              </a:graphicData>
+            </a:graphic>
+          </wp:anchor>
+        </w:drawing>
+      </w:r>
+    </w:p>
+    <w:p>
+      <w:pPr>
+        <w:pStyle w:val="Normal"/>
+        <w:spacing w:before="0" w:after="0"/>
+        <w:jc w:val="both"/>
+        <w:rPr/>
+      </w:pPr>
+      <w:r>
+        <w:rPr/>
+        <w:t>Even after correction, some regions had two countries listed. This was due to the fact that a player had played major matches for both countries. Such regions were retained as is. Following is a snapshot of such players as well as their counts:</w:t>
+      </w:r>
+    </w:p>
+    <w:p>
+      <w:pPr>
+        <w:pStyle w:val="Normal"/>
+        <w:spacing w:before="0" w:after="0"/>
+        <w:jc w:val="both"/>
+        <w:rPr/>
+      </w:pPr>
+      <w:r>
+        <w:rPr/>
+      </w:r>
+    </w:p>
+    <w:p>
+      <w:pPr>
+        <w:pStyle w:val="Normal"/>
+        <w:spacing w:before="57" w:after="57"/>
+        <w:jc w:val="both"/>
+        <w:rPr/>
+      </w:pPr>
+      <w:r>
+        <w:rPr/>
+        <w:drawing>
+          <wp:anchor behindDoc="0" distT="0" distB="0" distL="0" distR="0" simplePos="0" locked="0" layoutInCell="1" allowOverlap="1" relativeHeight="14">
+            <wp:simplePos x="0" y="0"/>
+            <wp:positionH relativeFrom="column">
+              <wp:align>center</wp:align>
+            </wp:positionH>
+            <wp:positionV relativeFrom="paragraph">
+              <wp:posOffset>635</wp:posOffset>
+            </wp:positionV>
+            <wp:extent cx="6332220" cy="1238885"/>
+            <wp:effectExtent l="0" t="0" r="0" b="0"/>
+            <wp:wrapSquare wrapText="largest"/>
+            <wp:docPr id="13" name="Image13" descr=""/>
+            <wp:cNvGraphicFramePr>
+              <a:graphicFrameLocks xmlns:a="http://schemas.openxmlformats.org/drawingml/2006/main" noChangeAspect="1"/>
+            </wp:cNvGraphicFramePr>
+            <a:graphic xmlns:a="http://schemas.openxmlformats.org/drawingml/2006/main">
+              <a:graphicData uri="http://schemas.openxmlformats.org/drawingml/2006/picture">
+                <pic:pic xmlns:pic="http://schemas.openxmlformats.org/drawingml/2006/picture">
+                  <pic:nvPicPr>
+                    <pic:cNvPr id="13" name="Image13" descr=""/>
+                    <pic:cNvPicPr>
+                      <a:picLocks noChangeAspect="1" noChangeArrowheads="1"/>
+                    </pic:cNvPicPr>
+                  </pic:nvPicPr>
+                  <pic:blipFill>
+                    <a:blip r:embed="rId15"/>
+                    <a:stretch>
+                      <a:fillRect/>
+                    </a:stretch>
+                  </pic:blipFill>
+                  <pic:spPr bwMode="auto">
+                    <a:xfrm>
+                      <a:off x="0" y="0"/>
+                      <a:ext cx="6332220" cy="1238885"/>
+                    </a:xfrm>
+                    <a:prstGeom prst="rect">
+                      <a:avLst/>
+                    </a:prstGeom>
+                  </pic:spPr>
+                </pic:pic>
+              </a:graphicData>
+            </a:graphic>
+          </wp:anchor>
+        </w:drawing>
+      </w:r>
+    </w:p>
+    <w:p>
+      <w:pPr>
+        <w:pStyle w:val="Normal"/>
+        <w:spacing w:before="57" w:after="57"/>
+        <w:jc w:val="both"/>
+        <w:rPr>
+          <w:b/>
+          <w:b/>
+          <w:bCs/>
+          <w:i/>
+          <w:i/>
+          <w:iCs/>
+        </w:rPr>
+      </w:pPr>
+      <w:r>
+        <w:rPr>
+          <w:b/>
+          <w:bCs/>
+          <w:i/>
+          <w:iCs/>
+        </w:rPr>
+        <w:t>* The data was considered cleaned after all these steps and in the next section exploratory data analysis will be performed.</w:t>
+      </w:r>
+      <w:r>
+        <w:br w:type="page"/>
+      </w:r>
+    </w:p>
+    <w:p>
+      <w:pPr>
+        <w:pStyle w:val="Heading1"/>
+        <w:spacing w:lineRule="auto" w:line="240"/>
+        <w:jc w:val="both"/>
+        <w:rPr>
+          <w:b/>
+          <w:b/>
+          <w:bCs/>
+          <w:u w:val="single"/>
+        </w:rPr>
+      </w:pPr>
+      <w:r>
+        <w:rPr>
+          <w:b/>
+          <w:bCs/>
+          <w:u w:val="single"/>
+        </w:rPr>
+        <w:t>Exploratory Data Analysis</w:t>
+      </w:r>
+    </w:p>
+    <w:p>
+      <w:pPr>
+        <w:pStyle w:val="Normal"/>
+        <w:spacing w:lineRule="auto" w:line="240"/>
+        <w:jc w:val="both"/>
+        <w:rPr/>
+      </w:pPr>
+      <w:r>
+        <w:rPr/>
+        <w:t>The analysis was done from two perspectives initially. First, data was explored for each player type by merging all match formats for that type. Second, data was explored only for ODI matches for each player type. The latter was suited better for analysis because players appearing in ODI matches ought to be professional cricketers unlike those who appeared once for a test match and then quit.</w:t>
+      </w:r>
+    </w:p>
+    <w:p>
+      <w:pPr>
+        <w:pStyle w:val="Heading3"/>
+        <w:rPr>
+          <w:sz w:val="24"/>
+          <w:szCs w:val="24"/>
+          <w:u w:val="single"/>
+        </w:rPr>
+      </w:pPr>
+      <w:r>
+        <w:rPr>
+          <w:sz w:val="24"/>
+          <w:szCs w:val="24"/>
+          <w:u w:val="single"/>
+        </w:rPr>
+        <w:t>Dataset Distribution</w:t>
+      </w:r>
+    </w:p>
+    <w:p>
+      <w:pPr>
+        <w:pStyle w:val="Normal"/>
+        <w:spacing w:lineRule="auto" w:line="240"/>
+        <w:jc w:val="both"/>
+        <w:rPr/>
+      </w:pPr>
+      <w:r>
+        <w:rPr/>
+        <w:t>To mathematically explore the distribution. Skewness and kurtosis were computed for each columns. Following are the results for batters, ballers and fielders:</w:t>
+      </w:r>
+    </w:p>
+    <w:p>
+      <w:pPr>
+        <w:pStyle w:val="Normal"/>
+        <w:spacing w:lineRule="auto" w:line="240"/>
+        <w:jc w:val="both"/>
+        <w:rPr/>
+      </w:pPr>
+      <w:r>
+        <w:rPr/>
+        <w:drawing>
+          <wp:anchor behindDoc="0" distT="0" distB="0" distL="0" distR="0" simplePos="0" locked="0" layoutInCell="1" allowOverlap="1" relativeHeight="15">
+            <wp:simplePos x="0" y="0"/>
+            <wp:positionH relativeFrom="column">
+              <wp:posOffset>4307205</wp:posOffset>
+            </wp:positionH>
+            <wp:positionV relativeFrom="paragraph">
+              <wp:posOffset>164465</wp:posOffset>
+            </wp:positionV>
+            <wp:extent cx="1123315" cy="3143885"/>
+            <wp:effectExtent l="0" t="0" r="0" b="0"/>
+            <wp:wrapSquare wrapText="largest"/>
+            <wp:docPr id="14" name="Image16" descr=""/>
+            <wp:cNvGraphicFramePr>
+              <a:graphicFrameLocks xmlns:a="http://schemas.openxmlformats.org/drawingml/2006/main" noChangeAspect="1"/>
+            </wp:cNvGraphicFramePr>
+            <a:graphic xmlns:a="http://schemas.openxmlformats.org/drawingml/2006/main">
+              <a:graphicData uri="http://schemas.openxmlformats.org/drawingml/2006/picture">
+                <pic:pic xmlns:pic="http://schemas.openxmlformats.org/drawingml/2006/picture">
+                  <pic:nvPicPr>
+                    <pic:cNvPr id="14" name="Image16" descr=""/>
+                    <pic:cNvPicPr>
+                      <a:picLocks noChangeAspect="1" noChangeArrowheads="1"/>
+                    </pic:cNvPicPr>
+                  </pic:nvPicPr>
+                  <pic:blipFill>
+                    <a:blip r:embed="rId16"/>
+                    <a:stretch>
+                      <a:fillRect/>
+                    </a:stretch>
+                  </pic:blipFill>
+                  <pic:spPr bwMode="auto">
+                    <a:xfrm>
+                      <a:off x="0" y="0"/>
+                      <a:ext cx="1123315" cy="3143885"/>
+                    </a:xfrm>
+                    <a:prstGeom prst="rect">
+                      <a:avLst/>
+                    </a:prstGeom>
+                  </pic:spPr>
+                </pic:pic>
+              </a:graphicData>
+            </a:graphic>
+          </wp:anchor>
+        </w:drawing>
+        <w:drawing>
+          <wp:anchor behindDoc="0" distT="0" distB="0" distL="0" distR="0" simplePos="0" locked="0" layoutInCell="1" allowOverlap="1" relativeHeight="16">
+            <wp:simplePos x="0" y="0"/>
+            <wp:positionH relativeFrom="column">
+              <wp:posOffset>1014730</wp:posOffset>
+            </wp:positionH>
+            <wp:positionV relativeFrom="paragraph">
+              <wp:posOffset>86360</wp:posOffset>
+            </wp:positionV>
+            <wp:extent cx="1133475" cy="3684905"/>
+            <wp:effectExtent l="0" t="0" r="0" b="0"/>
+            <wp:wrapTopAndBottom/>
+            <wp:docPr id="15" name="Image14" descr=""/>
+            <wp:cNvGraphicFramePr>
+              <a:graphicFrameLocks xmlns:a="http://schemas.openxmlformats.org/drawingml/2006/main" noChangeAspect="1"/>
+            </wp:cNvGraphicFramePr>
+            <a:graphic xmlns:a="http://schemas.openxmlformats.org/drawingml/2006/main">
+              <a:graphicData uri="http://schemas.openxmlformats.org/drawingml/2006/picture">
+                <pic:pic xmlns:pic="http://schemas.openxmlformats.org/drawingml/2006/picture">
+                  <pic:nvPicPr>
+                    <pic:cNvPr id="15" name="Image14" descr=""/>
+                    <pic:cNvPicPr>
+                      <a:picLocks noChangeAspect="1" noChangeArrowheads="1"/>
+                    </pic:cNvPicPr>
+                  </pic:nvPicPr>
+                  <pic:blipFill>
+                    <a:blip r:embed="rId17"/>
+                    <a:stretch>
+                      <a:fillRect/>
+                    </a:stretch>
+                  </pic:blipFill>
+                  <pic:spPr bwMode="auto">
+                    <a:xfrm>
+                      <a:off x="0" y="0"/>
+                      <a:ext cx="1133475" cy="3684905"/>
+                    </a:xfrm>
+                    <a:prstGeom prst="rect">
+                      <a:avLst/>
+                    </a:prstGeom>
+                  </pic:spPr>
+                </pic:pic>
+              </a:graphicData>
+            </a:graphic>
+          </wp:anchor>
+        </w:drawing>
+        <w:drawing>
+          <wp:anchor behindDoc="0" distT="0" distB="0" distL="0" distR="0" simplePos="0" locked="0" layoutInCell="1" allowOverlap="1" relativeHeight="17">
+            <wp:simplePos x="0" y="0"/>
+            <wp:positionH relativeFrom="column">
+              <wp:align>center</wp:align>
+            </wp:positionH>
+            <wp:positionV relativeFrom="paragraph">
+              <wp:posOffset>73660</wp:posOffset>
+            </wp:positionV>
+            <wp:extent cx="1155065" cy="3597275"/>
+            <wp:effectExtent l="0" t="0" r="0" b="0"/>
+            <wp:wrapTopAndBottom/>
+            <wp:docPr id="16" name="Image15" descr=""/>
+            <wp:cNvGraphicFramePr>
+              <a:graphicFrameLocks xmlns:a="http://schemas.openxmlformats.org/drawingml/2006/main" noChangeAspect="1"/>
+            </wp:cNvGraphicFramePr>
+            <a:graphic xmlns:a="http://schemas.openxmlformats.org/drawingml/2006/main">
+              <a:graphicData uri="http://schemas.openxmlformats.org/drawingml/2006/picture">
+                <pic:pic xmlns:pic="http://schemas.openxmlformats.org/drawingml/2006/picture">
+                  <pic:nvPicPr>
+                    <pic:cNvPr id="16" name="Image15" descr=""/>
+                    <pic:cNvPicPr>
+                      <a:picLocks noChangeAspect="1" noChangeArrowheads="1"/>
+                    </pic:cNvPicPr>
+                  </pic:nvPicPr>
+                  <pic:blipFill>
+                    <a:blip r:embed="rId18"/>
+                    <a:stretch>
+                      <a:fillRect/>
+                    </a:stretch>
+                  </pic:blipFill>
+                  <pic:spPr bwMode="auto">
+                    <a:xfrm>
+                      <a:off x="0" y="0"/>
+                      <a:ext cx="1155065" cy="3597275"/>
+                    </a:xfrm>
+                    <a:prstGeom prst="rect">
+                      <a:avLst/>
+                    </a:prstGeom>
+                  </pic:spPr>
+                </pic:pic>
+              </a:graphicData>
+            </a:graphic>
+          </wp:anchor>
+        </w:drawing>
+      </w:r>
+    </w:p>
+    <w:p>
+      <w:pPr>
+        <w:pStyle w:val="Normal"/>
+        <w:spacing w:lineRule="auto" w:line="240"/>
+        <w:jc w:val="both"/>
+        <w:rPr/>
+      </w:pPr>
+      <w:r>
+        <w:drawing>
+          <wp:anchor behindDoc="0" distT="0" distB="0" distL="0" distR="0" simplePos="0" locked="0" layoutInCell="1" allowOverlap="1" relativeHeight="19">
+            <wp:simplePos x="0" y="0"/>
+            <wp:positionH relativeFrom="column">
+              <wp:posOffset>2141220</wp:posOffset>
+            </wp:positionH>
+            <wp:positionV relativeFrom="paragraph">
+              <wp:posOffset>412115</wp:posOffset>
+            </wp:positionV>
+            <wp:extent cx="2230120" cy="1472565"/>
+            <wp:effectExtent l="0" t="0" r="0" b="0"/>
+            <wp:wrapSquare wrapText="largest"/>
+            <wp:docPr id="17" name="Image18" descr=""/>
+            <wp:cNvGraphicFramePr>
+              <a:graphicFrameLocks xmlns:a="http://schemas.openxmlformats.org/drawingml/2006/main" noChangeAspect="1"/>
+            </wp:cNvGraphicFramePr>
+            <a:graphic xmlns:a="http://schemas.openxmlformats.org/drawingml/2006/main">
+              <a:graphicData uri="http://schemas.openxmlformats.org/drawingml/2006/picture">
+                <pic:pic xmlns:pic="http://schemas.openxmlformats.org/drawingml/2006/picture">
+                  <pic:nvPicPr>
+                    <pic:cNvPr id="17" name="Image18" descr=""/>
+                    <pic:cNvPicPr>
+                      <a:picLocks noChangeAspect="1" noChangeArrowheads="1"/>
+                    </pic:cNvPicPr>
+                  </pic:nvPicPr>
+                  <pic:blipFill>
+                    <a:blip r:embed="rId19"/>
+                    <a:stretch>
+                      <a:fillRect/>
+                    </a:stretch>
+                  </pic:blipFill>
+                  <pic:spPr bwMode="auto">
+                    <a:xfrm>
+                      <a:off x="0" y="0"/>
+                      <a:ext cx="2230120" cy="1472565"/>
+                    </a:xfrm>
+                    <a:prstGeom prst="rect">
+                      <a:avLst/>
+                    </a:prstGeom>
+                  </pic:spPr>
+                </pic:pic>
+              </a:graphicData>
+            </a:graphic>
+          </wp:anchor>
+        </w:drawing>
+        <w:drawing>
+          <wp:anchor behindDoc="0" distT="0" distB="0" distL="0" distR="0" simplePos="0" locked="0" layoutInCell="1" allowOverlap="1" relativeHeight="20">
+            <wp:simplePos x="0" y="0"/>
+            <wp:positionH relativeFrom="column">
+              <wp:posOffset>4529455</wp:posOffset>
+            </wp:positionH>
+            <wp:positionV relativeFrom="paragraph">
+              <wp:posOffset>429260</wp:posOffset>
+            </wp:positionV>
+            <wp:extent cx="2191385" cy="1447165"/>
+            <wp:effectExtent l="0" t="0" r="0" b="0"/>
+            <wp:wrapSquare wrapText="largest"/>
+            <wp:docPr id="18" name="Image19" descr=""/>
+            <wp:cNvGraphicFramePr>
+              <a:graphicFrameLocks xmlns:a="http://schemas.openxmlformats.org/drawingml/2006/main" noChangeAspect="1"/>
+            </wp:cNvGraphicFramePr>
+            <a:graphic xmlns:a="http://schemas.openxmlformats.org/drawingml/2006/main">
+              <a:graphicData uri="http://schemas.openxmlformats.org/drawingml/2006/picture">
+                <pic:pic xmlns:pic="http://schemas.openxmlformats.org/drawingml/2006/picture">
+                  <pic:nvPicPr>
+                    <pic:cNvPr id="18" name="Image19" descr=""/>
+                    <pic:cNvPicPr>
+                      <a:picLocks noChangeAspect="1" noChangeArrowheads="1"/>
+                    </pic:cNvPicPr>
+                  </pic:nvPicPr>
+                  <pic:blipFill>
+                    <a:blip r:embed="rId20"/>
+                    <a:stretch>
+                      <a:fillRect/>
+                    </a:stretch>
+                  </pic:blipFill>
+                  <pic:spPr bwMode="auto">
+                    <a:xfrm>
+                      <a:off x="0" y="0"/>
+                      <a:ext cx="2191385" cy="1447165"/>
+                    </a:xfrm>
+                    <a:prstGeom prst="rect">
+                      <a:avLst/>
+                    </a:prstGeom>
+                  </pic:spPr>
+                </pic:pic>
+              </a:graphicData>
+            </a:graphic>
+          </wp:anchor>
+        </w:drawing>
+      </w:r>
+      <w:r>
+        <w:rPr/>
+        <w:t>To better understand the distributions, histograms were plotted for each column for each dataset:</w:t>
+      </w:r>
+    </w:p>
+    <w:p>
+      <w:pPr>
+        <w:pStyle w:val="Normal"/>
+        <w:spacing w:lineRule="auto" w:line="240"/>
+        <w:jc w:val="both"/>
+        <w:rPr/>
+      </w:pPr>
+      <w:r>
+        <w:rPr/>
+        <w:drawing>
+          <wp:anchor behindDoc="0" distT="0" distB="0" distL="0" distR="0" simplePos="0" locked="0" layoutInCell="1" allowOverlap="1" relativeHeight="18">
+            <wp:simplePos x="0" y="0"/>
+            <wp:positionH relativeFrom="column">
+              <wp:posOffset>-243205</wp:posOffset>
+            </wp:positionH>
+            <wp:positionV relativeFrom="paragraph">
+              <wp:posOffset>247650</wp:posOffset>
+            </wp:positionV>
+            <wp:extent cx="2252980" cy="1487805"/>
+            <wp:effectExtent l="0" t="0" r="0" b="0"/>
+            <wp:wrapSquare wrapText="largest"/>
+            <wp:docPr id="19" name="Image17" descr=""/>
+            <wp:cNvGraphicFramePr>
+              <a:graphicFrameLocks xmlns:a="http://schemas.openxmlformats.org/drawingml/2006/main" noChangeAspect="1"/>
+            </wp:cNvGraphicFramePr>
+            <a:graphic xmlns:a="http://schemas.openxmlformats.org/drawingml/2006/main">
+              <a:graphicData uri="http://schemas.openxmlformats.org/drawingml/2006/picture">
+                <pic:pic xmlns:pic="http://schemas.openxmlformats.org/drawingml/2006/picture">
+                  <pic:nvPicPr>
+                    <pic:cNvPr id="19" name="Image17" descr=""/>
+                    <pic:cNvPicPr>
+                      <a:picLocks noChangeAspect="1" noChangeArrowheads="1"/>
+                    </pic:cNvPicPr>
+                  </pic:nvPicPr>
+                  <pic:blipFill>
+                    <a:blip r:embed="rId21"/>
+                    <a:stretch>
+                      <a:fillRect/>
+                    </a:stretch>
+                  </pic:blipFill>
+                  <pic:spPr bwMode="auto">
+                    <a:xfrm>
+                      <a:off x="0" y="0"/>
+                      <a:ext cx="2252980" cy="1487805"/>
+                    </a:xfrm>
+                    <a:prstGeom prst="rect">
+                      <a:avLst/>
+                    </a:prstGeom>
+                  </pic:spPr>
+                </pic:pic>
+              </a:graphicData>
+            </a:graphic>
+          </wp:anchor>
+        </w:drawing>
+        <mc:AlternateContent>
+          <mc:Choice Requires="wps">
+            <w:drawing>
+              <wp:anchor behindDoc="0" distT="0" distB="0" distL="0" distR="0" simplePos="0" locked="0" layoutInCell="1" allowOverlap="1" relativeHeight="21">
+                <wp:simplePos x="0" y="0"/>
+                <wp:positionH relativeFrom="column">
+                  <wp:posOffset>390525</wp:posOffset>
+                </wp:positionH>
+                <wp:positionV relativeFrom="paragraph">
+                  <wp:posOffset>1734820</wp:posOffset>
+                </wp:positionV>
+                <wp:extent cx="857885" cy="154940"/>
+                <wp:effectExtent l="0" t="0" r="0" b="0"/>
+                <wp:wrapNone/>
+                <wp:docPr id="20" name="Shape1"/>
+                <a:graphic xmlns:a="http://schemas.openxmlformats.org/drawingml/2006/main">
+                  <a:graphicData uri="http://schemas.microsoft.com/office/word/2010/wordprocessingShape">
+                    <wps:wsp>
+                      <wps:cNvSpPr txBox="1"/>
+                      <wps:spPr>
+                        <a:xfrm>
+                          <a:off x="0" y="0"/>
+                          <a:ext cx="857160" cy="154440"/>
+                        </a:xfrm>
+                        <a:prstGeom prst="rect">
+                          <a:avLst/>
+                        </a:prstGeom>
+                        <a:noFill/>
+                        <a:ln>
+                          <a:noFill/>
+                        </a:ln>
+                      </wps:spPr>
+                      <wps:txbx>
+                        <w:txbxContent>
+                          <w:p>
+                            <w:pPr>
+                              <w:overflowPunct w:val="false"/>
+                              <w:rPr/>
+                            </w:pPr>
+                            <w:r>
+                              <w:rPr>
+                                <w:sz w:val="21"/>
+                                <w:u w:val="single"/>
+                                <w:szCs w:val="21"/>
+                                <w:color w:val="auto"/>
+                              </w:rPr>
+                              <w:t>Batters Dataset</w:t>
+                            </w:r>
+                          </w:p>
+                        </w:txbxContent>
+                      </wps:txbx>
+                      <wps:bodyPr wrap="square" lIns="0" rIns="0" tIns="0" bIns="0">
+                        <a:spAutoFit/>
+                      </wps:bodyPr>
+                    </wps:wsp>
+                  </a:graphicData>
+                </a:graphic>
+              </wp:anchor>
+            </w:drawing>
+          </mc:Choice>
+          <mc:Fallback>
+            <w:pict>
+              <v:shapetype id="shapetype_202" coordsize="21600,21600" o:spt="202" path="m,l,21600l21600,21600l21600,xe">
+                <v:stroke joinstyle="miter"/>
+                <v:path gradientshapeok="t" o:connecttype="rect"/>
+              </v:shapetype>
+              <v:shape id="shape_0" ID="Shape1" stroked="f" style="position:absolute;margin-left:30.75pt;margin-top:136.6pt;width:67.45pt;height:12.1pt" type="shapetype_202">
+                <v:textbox>
+                  <w:txbxContent>
+                    <w:p>
+                      <w:pPr>
+                        <w:overflowPunct w:val="false"/>
+                        <w:rPr/>
+                      </w:pPr>
+                      <w:r>
+                        <w:rPr>
+                          <w:sz w:val="21"/>
+                          <w:u w:val="single"/>
+                          <w:szCs w:val="21"/>
+                          <w:color w:val="auto"/>
+                        </w:rPr>
+                        <w:t>Batters Dataset</w:t>
+                      </w:r>
+                    </w:p>
+                  </w:txbxContent>
+                </v:textbox>
+                <w10:wrap type="square"/>
+                <v:fill o:detectmouseclick="t" on="false"/>
+                <v:stroke color="black" joinstyle="round" endcap="flat"/>
+              </v:shape>
+            </w:pict>
+          </mc:Fallback>
+        </mc:AlternateContent>
+        <mc:AlternateContent>
+          <mc:Choice Requires="wps">
+            <w:drawing>
+              <wp:anchor behindDoc="0" distT="0" distB="0" distL="0" distR="0" simplePos="0" locked="0" layoutInCell="1" allowOverlap="1" relativeHeight="22">
+                <wp:simplePos x="0" y="0"/>
+                <wp:positionH relativeFrom="column">
+                  <wp:posOffset>2917825</wp:posOffset>
+                </wp:positionH>
+                <wp:positionV relativeFrom="paragraph">
+                  <wp:posOffset>1708785</wp:posOffset>
+                </wp:positionV>
+                <wp:extent cx="857885" cy="208280"/>
+                <wp:effectExtent l="0" t="0" r="0" b="0"/>
+                <wp:wrapNone/>
+                <wp:docPr id="21" name="Shape1"/>
+                <a:graphic xmlns:a="http://schemas.openxmlformats.org/drawingml/2006/main">
+                  <a:graphicData uri="http://schemas.microsoft.com/office/word/2010/wordprocessingShape">
+                    <wps:wsp>
+                      <wps:cNvSpPr txBox="1"/>
+                      <wps:spPr>
+                        <a:xfrm>
+                          <a:off x="0" y="0"/>
+                          <a:ext cx="857160" cy="207720"/>
+                        </a:xfrm>
+                        <a:prstGeom prst="rect">
+                          <a:avLst/>
+                        </a:prstGeom>
+                        <a:noFill/>
+                        <a:ln>
+                          <a:noFill/>
+                        </a:ln>
+                      </wps:spPr>
+                      <wps:txbx>
+                        <w:txbxContent>
+                          <w:p>
+                            <w:pPr>
+                              <w:overflowPunct w:val="false"/>
+                              <w:rPr/>
+                            </w:pPr>
+                            <w:r>
+                              <w:rPr>
+                                <w:sz w:val="21"/>
+                                <w:szCs w:val="21"/>
+                                <w:u w:val="single"/>
+                                <w:color w:val="auto"/>
+                              </w:rPr>
+                              <w:t>Ballers Dataset</w:t>
+                            </w:r>
+                          </w:p>
+                        </w:txbxContent>
+                      </wps:txbx>
+                      <wps:bodyPr wrap="square" lIns="0" rIns="0" tIns="0" bIns="0">
+                        <a:spAutoFit/>
+                      </wps:bodyPr>
+                    </wps:wsp>
+                  </a:graphicData>
+                </a:graphic>
+              </wp:anchor>
+            </w:drawing>
+          </mc:Choice>
+          <mc:Fallback>
+            <w:pict>
+              <v:shape id="shape_0" ID="Shape1" stroked="f" style="position:absolute;margin-left:229.75pt;margin-top:134.55pt;width:67.45pt;height:16.3pt" type="shapetype_202">
+                <v:textbox>
+                  <w:txbxContent>
+                    <w:p>
+                      <w:pPr>
+                        <w:overflowPunct w:val="false"/>
+                        <w:rPr/>
+                      </w:pPr>
+                      <w:r>
+                        <w:rPr>
+                          <w:sz w:val="21"/>
+                          <w:szCs w:val="21"/>
+                          <w:u w:val="single"/>
+                          <w:color w:val="auto"/>
+                        </w:rPr>
+                        <w:t>Ballers Dataset</w:t>
+                      </w:r>
+                    </w:p>
+                  </w:txbxContent>
+                </v:textbox>
+                <w10:wrap type="square"/>
+                <v:fill o:detectmouseclick="t" on="false"/>
+                <v:stroke color="black" joinstyle="round" endcap="flat"/>
+              </v:shape>
+            </w:pict>
+          </mc:Fallback>
+        </mc:AlternateContent>
+        <mc:AlternateContent>
+          <mc:Choice Requires="wps">
+            <w:drawing>
+              <wp:anchor behindDoc="0" distT="0" distB="0" distL="0" distR="0" simplePos="0" locked="0" layoutInCell="1" allowOverlap="1" relativeHeight="23">
+                <wp:simplePos x="0" y="0"/>
+                <wp:positionH relativeFrom="column">
+                  <wp:posOffset>5222240</wp:posOffset>
+                </wp:positionH>
+                <wp:positionV relativeFrom="paragraph">
+                  <wp:posOffset>1700530</wp:posOffset>
+                </wp:positionV>
+                <wp:extent cx="909955" cy="184150"/>
+                <wp:effectExtent l="0" t="0" r="0" b="0"/>
+                <wp:wrapNone/>
+                <wp:docPr id="22" name="Shape1"/>
+                <a:graphic xmlns:a="http://schemas.openxmlformats.org/drawingml/2006/main">
+                  <a:graphicData uri="http://schemas.microsoft.com/office/word/2010/wordprocessingShape">
+                    <wps:wsp>
+                      <wps:cNvSpPr txBox="1"/>
+                      <wps:spPr>
+                        <a:xfrm>
+                          <a:off x="0" y="0"/>
+                          <a:ext cx="909360" cy="183600"/>
+                        </a:xfrm>
+                        <a:prstGeom prst="rect">
+                          <a:avLst/>
+                        </a:prstGeom>
+                        <a:noFill/>
+                        <a:ln>
+                          <a:noFill/>
+                        </a:ln>
+                      </wps:spPr>
+                      <wps:txbx>
+                        <w:txbxContent>
+                          <w:p>
+                            <w:pPr>
+                              <w:overflowPunct w:val="false"/>
+                              <w:rPr/>
+                            </w:pPr>
+                            <w:r>
+                              <w:rPr>
+                                <w:sz w:val="21"/>
+                                <w:szCs w:val="21"/>
+                                <w:u w:val="single"/>
+                                <w:color w:val="auto"/>
+                              </w:rPr>
+                              <w:t>Fielders Dataset</w:t>
+                            </w:r>
+                          </w:p>
+                        </w:txbxContent>
+                      </wps:txbx>
+                      <wps:bodyPr wrap="square" lIns="0" rIns="0" tIns="0" bIns="0">
+                        <a:spAutoFit/>
+                      </wps:bodyPr>
+                    </wps:wsp>
+                  </a:graphicData>
+                </a:graphic>
+              </wp:anchor>
+            </w:drawing>
+          </mc:Choice>
+          <mc:Fallback>
+            <w:pict>
+              <v:shape id="shape_0" ID="Shape1" stroked="f" style="position:absolute;margin-left:411.2pt;margin-top:133.9pt;width:71.55pt;height:14.4pt" type="shapetype_202">
+                <v:textbox>
+                  <w:txbxContent>
+                    <w:p>
+                      <w:pPr>
+                        <w:overflowPunct w:val="false"/>
+                        <w:rPr/>
+                      </w:pPr>
+                      <w:r>
+                        <w:rPr>
+                          <w:sz w:val="21"/>
+                          <w:szCs w:val="21"/>
+                          <w:u w:val="single"/>
+                          <w:color w:val="auto"/>
+                        </w:rPr>
+                        <w:t>Fielders Dataset</w:t>
+                      </w:r>
+                    </w:p>
+                  </w:txbxContent>
+                </v:textbox>
+                <w10:wrap type="square"/>
+                <v:fill o:detectmouseclick="t" on="false"/>
+                <v:stroke color="black" joinstyle="round" endcap="flat"/>
+              </v:shape>
+            </w:pict>
+          </mc:Fallback>
+        </mc:AlternateContent>
+      </w:r>
+      <w:r>
+        <w:br w:type="page"/>
+      </w:r>
+    </w:p>
+    <w:p>
+      <w:pPr>
+        <w:pStyle w:val="Normal"/>
+        <w:spacing w:lineRule="auto" w:line="240"/>
+        <w:jc w:val="both"/>
+        <w:rPr/>
+      </w:pPr>
+      <w:r>
+        <w:rPr/>
+        <w:t>To get an overview of the performance of the cricketers, boxplots were created. For batsmen, strike-rate was used, for ballers economy and for fielders number of catches:</w:t>
+      </w:r>
+    </w:p>
+    <w:p>
+      <w:pPr>
+        <w:pStyle w:val="Normal"/>
+        <w:spacing w:lineRule="auto" w:line="240"/>
+        <w:jc w:val="both"/>
+        <w:rPr/>
+      </w:pPr>
+      <w:r>
+        <w:rPr/>
+        <w:drawing>
+          <wp:anchor behindDoc="0" distT="0" distB="0" distL="0" distR="0" simplePos="0" locked="0" layoutInCell="1" allowOverlap="1" relativeHeight="24">
+            <wp:simplePos x="0" y="0"/>
+            <wp:positionH relativeFrom="column">
+              <wp:posOffset>-449580</wp:posOffset>
+            </wp:positionH>
+            <wp:positionV relativeFrom="paragraph">
+              <wp:posOffset>103505</wp:posOffset>
+            </wp:positionV>
+            <wp:extent cx="3543300" cy="2400300"/>
+            <wp:effectExtent l="0" t="0" r="0" b="0"/>
+            <wp:wrapTopAndBottom/>
+            <wp:docPr id="23" name="Image20" descr=""/>
+            <wp:cNvGraphicFramePr>
+              <a:graphicFrameLocks xmlns:a="http://schemas.openxmlformats.org/drawingml/2006/main" noChangeAspect="1"/>
+            </wp:cNvGraphicFramePr>
+            <a:graphic xmlns:a="http://schemas.openxmlformats.org/drawingml/2006/main">
+              <a:graphicData uri="http://schemas.openxmlformats.org/drawingml/2006/picture">
+                <pic:pic xmlns:pic="http://schemas.openxmlformats.org/drawingml/2006/picture">
+                  <pic:nvPicPr>
+                    <pic:cNvPr id="23" name="Image20" descr=""/>
+                    <pic:cNvPicPr>
+                      <a:picLocks noChangeAspect="1" noChangeArrowheads="1"/>
+                    </pic:cNvPicPr>
+                  </pic:nvPicPr>
+                  <pic:blipFill>
+                    <a:blip r:embed="rId22"/>
+                    <a:stretch>
+                      <a:fillRect/>
+                    </a:stretch>
+                  </pic:blipFill>
+                  <pic:spPr bwMode="auto">
+                    <a:xfrm>
+                      <a:off x="0" y="0"/>
+                      <a:ext cx="3543300" cy="2400300"/>
+                    </a:xfrm>
+                    <a:prstGeom prst="rect">
+                      <a:avLst/>
+                    </a:prstGeom>
+                  </pic:spPr>
+                </pic:pic>
+              </a:graphicData>
+            </a:graphic>
+          </wp:anchor>
+        </w:drawing>
+        <w:drawing>
+          <wp:anchor behindDoc="0" distT="0" distB="0" distL="0" distR="0" simplePos="0" locked="0" layoutInCell="1" allowOverlap="1" relativeHeight="25">
+            <wp:simplePos x="0" y="0"/>
+            <wp:positionH relativeFrom="column">
+              <wp:posOffset>3227705</wp:posOffset>
+            </wp:positionH>
+            <wp:positionV relativeFrom="paragraph">
+              <wp:posOffset>99060</wp:posOffset>
+            </wp:positionV>
+            <wp:extent cx="3600450" cy="2400300"/>
+            <wp:effectExtent l="0" t="0" r="0" b="0"/>
+            <wp:wrapTopAndBottom/>
+            <wp:docPr id="24" name="Image21" descr=""/>
+            <wp:cNvGraphicFramePr>
+              <a:graphicFrameLocks xmlns:a="http://schemas.openxmlformats.org/drawingml/2006/main" noChangeAspect="1"/>
+            </wp:cNvGraphicFramePr>
+            <a:graphic xmlns:a="http://schemas.openxmlformats.org/drawingml/2006/main">
+              <a:graphicData uri="http://schemas.openxmlformats.org/drawingml/2006/picture">
+                <pic:pic xmlns:pic="http://schemas.openxmlformats.org/drawingml/2006/picture">
+                  <pic:nvPicPr>
+                    <pic:cNvPr id="24" name="Image21" descr=""/>
+                    <pic:cNvPicPr>
+                      <a:picLocks noChangeAspect="1" noChangeArrowheads="1"/>
+                    </pic:cNvPicPr>
+                  </pic:nvPicPr>
+                  <pic:blipFill>
+                    <a:blip r:embed="rId23"/>
+                    <a:stretch>
+                      <a:fillRect/>
+                    </a:stretch>
+                  </pic:blipFill>
+                  <pic:spPr bwMode="auto">
+                    <a:xfrm>
+                      <a:off x="0" y="0"/>
+                      <a:ext cx="3600450" cy="2400300"/>
+                    </a:xfrm>
+                    <a:prstGeom prst="rect">
+                      <a:avLst/>
+                    </a:prstGeom>
+                  </pic:spPr>
+                </pic:pic>
+              </a:graphicData>
+            </a:graphic>
+          </wp:anchor>
+        </w:drawing>
+        <mc:AlternateContent>
+          <mc:Choice Requires="wps">
+            <w:drawing>
+              <wp:anchor behindDoc="0" distT="0" distB="0" distL="0" distR="0" simplePos="0" locked="0" layoutInCell="1" allowOverlap="1" relativeHeight="27">
+                <wp:simplePos x="0" y="0"/>
+                <wp:positionH relativeFrom="column">
+                  <wp:posOffset>1048385</wp:posOffset>
+                </wp:positionH>
+                <wp:positionV relativeFrom="paragraph">
+                  <wp:posOffset>2503170</wp:posOffset>
+                </wp:positionV>
+                <wp:extent cx="693420" cy="189230"/>
+                <wp:effectExtent l="0" t="0" r="0" b="0"/>
+                <wp:wrapNone/>
+                <wp:docPr id="25" name="Shape2"/>
+                <a:graphic xmlns:a="http://schemas.openxmlformats.org/drawingml/2006/main">
+                  <a:graphicData uri="http://schemas.microsoft.com/office/word/2010/wordprocessingShape">
+                    <wps:wsp>
+                      <wps:cNvSpPr txBox="1"/>
+                      <wps:spPr>
+                        <a:xfrm>
+                          <a:off x="0" y="0"/>
+                          <a:ext cx="692640" cy="188640"/>
+                        </a:xfrm>
+                        <a:prstGeom prst="rect">
+                          <a:avLst/>
+                        </a:prstGeom>
+                        <a:noFill/>
+                        <a:ln>
+                          <a:noFill/>
+                        </a:ln>
+                      </wps:spPr>
+                      <wps:txbx>
+                        <w:txbxContent>
+                          <w:p>
+                            <w:pPr>
+                              <w:overflowPunct w:val="false"/>
+                              <w:rPr/>
+                            </w:pPr>
+                            <w:r>
+                              <w:rPr>
+                                <w:u w:val="single"/>
+                                <w:sz w:val="20"/>
+                                <w:szCs w:val="20"/>
+                                <w:color w:val="auto"/>
+                              </w:rPr>
+                              <w:t>Ballers Data</w:t>
+                            </w:r>
+                          </w:p>
+                        </w:txbxContent>
+                      </wps:txbx>
+                      <wps:bodyPr wrap="square" lIns="0" rIns="0" tIns="0" bIns="0">
+                        <a:spAutoFit/>
+                      </wps:bodyPr>
+                    </wps:wsp>
+                  </a:graphicData>
+                </a:graphic>
+              </wp:anchor>
+            </w:drawing>
+          </mc:Choice>
+          <mc:Fallback>
+            <w:pict>
+              <v:shape id="shape_0" ID="Shape2" stroked="f" style="position:absolute;margin-left:82.55pt;margin-top:197.1pt;width:54.5pt;height:14.8pt" type="shapetype_202">
+                <v:textbox>
+                  <w:txbxContent>
+                    <w:p>
+                      <w:pPr>
+                        <w:overflowPunct w:val="false"/>
+                        <w:rPr/>
+                      </w:pPr>
+                      <w:r>
+                        <w:rPr>
+                          <w:u w:val="single"/>
+                          <w:sz w:val="20"/>
+                          <w:szCs w:val="20"/>
+                          <w:color w:val="auto"/>
+                        </w:rPr>
+                        <w:t>Ballers Data</w:t>
+                      </w:r>
+                    </w:p>
+                  </w:txbxContent>
+                </v:textbox>
+                <w10:wrap type="square"/>
+                <v:fill o:detectmouseclick="t" on="false"/>
+                <v:stroke color="black" joinstyle="round" endcap="flat"/>
+              </v:shape>
+            </w:pict>
+          </mc:Fallback>
+        </mc:AlternateContent>
+        <mc:AlternateContent>
+          <mc:Choice Requires="wps">
+            <w:drawing>
+              <wp:anchor behindDoc="0" distT="0" distB="0" distL="0" distR="0" simplePos="0" locked="0" layoutInCell="1" allowOverlap="1" relativeHeight="28">
+                <wp:simplePos x="0" y="0"/>
+                <wp:positionH relativeFrom="column">
+                  <wp:posOffset>1048385</wp:posOffset>
+                </wp:positionH>
+                <wp:positionV relativeFrom="paragraph">
+                  <wp:posOffset>2503170</wp:posOffset>
+                </wp:positionV>
+                <wp:extent cx="693420" cy="189230"/>
+                <wp:effectExtent l="0" t="0" r="0" b="0"/>
+                <wp:wrapNone/>
+                <wp:docPr id="26" name="Shape2"/>
+                <a:graphic xmlns:a="http://schemas.openxmlformats.org/drawingml/2006/main">
+                  <a:graphicData uri="http://schemas.microsoft.com/office/word/2010/wordprocessingShape">
+                    <wps:wsp>
+                      <wps:cNvSpPr txBox="1"/>
+                      <wps:spPr>
+                        <a:xfrm>
+                          <a:off x="0" y="0"/>
+                          <a:ext cx="692640" cy="188640"/>
+                        </a:xfrm>
+                        <a:prstGeom prst="rect">
+                          <a:avLst/>
+                        </a:prstGeom>
+                        <a:noFill/>
+                        <a:ln>
+                          <a:noFill/>
+                        </a:ln>
+                      </wps:spPr>
+                      <wps:txbx>
+                        <w:txbxContent>
+                          <w:p>
+                            <w:pPr>
+                              <w:overflowPunct w:val="false"/>
+                              <w:rPr/>
+                            </w:pPr>
+                            <w:r>
+                              <w:rPr>
+                                <w:u w:val="single"/>
+                                <w:sz w:val="20"/>
+                                <w:szCs w:val="20"/>
+                                <w:color w:val="auto"/>
+                              </w:rPr>
+                              <w:t>Ballers Data</w:t>
+                            </w:r>
+                          </w:p>
+                        </w:txbxContent>
+                      </wps:txbx>
+                      <wps:bodyPr wrap="square" lIns="0" rIns="0" tIns="0" bIns="0">
+                        <a:spAutoFit/>
+                      </wps:bodyPr>
+                    </wps:wsp>
+                  </a:graphicData>
+                </a:graphic>
+              </wp:anchor>
+            </w:drawing>
+          </mc:Choice>
+          <mc:Fallback>
+            <w:pict>
+              <v:shape id="shape_0" ID="Shape2" stroked="f" style="position:absolute;margin-left:82.55pt;margin-top:197.1pt;width:54.5pt;height:14.8pt" type="shapetype_202">
+                <v:textbox>
+                  <w:txbxContent>
+                    <w:p>
+                      <w:pPr>
+                        <w:overflowPunct w:val="false"/>
+                        <w:rPr/>
+                      </w:pPr>
+                      <w:r>
+                        <w:rPr>
+                          <w:u w:val="single"/>
+                          <w:sz w:val="20"/>
+                          <w:szCs w:val="20"/>
+                          <w:color w:val="auto"/>
+                        </w:rPr>
+                        <w:t>Ballers Data</w:t>
+                      </w:r>
+                    </w:p>
+                  </w:txbxContent>
+                </v:textbox>
+                <w10:wrap type="square"/>
+                <v:fill o:detectmouseclick="t" on="false"/>
+                <v:stroke color="black" joinstyle="round" endcap="flat"/>
+              </v:shape>
+            </w:pict>
+          </mc:Fallback>
+        </mc:AlternateContent>
+      </w:r>
+    </w:p>
+    <w:p>
+      <w:pPr>
+        <w:pStyle w:val="Normal"/>
+        <w:spacing w:lineRule="auto" w:line="240"/>
+        <w:jc w:val="both"/>
+        <w:rPr/>
+      </w:pPr>
+      <w:r>
+        <w:rPr/>
+        <w:drawing>
+          <wp:anchor behindDoc="0" distT="0" distB="0" distL="0" distR="0" simplePos="0" locked="0" layoutInCell="1" allowOverlap="1" relativeHeight="26">
+            <wp:simplePos x="0" y="0"/>
+            <wp:positionH relativeFrom="column">
+              <wp:posOffset>1365885</wp:posOffset>
+            </wp:positionH>
+            <wp:positionV relativeFrom="paragraph">
+              <wp:posOffset>440055</wp:posOffset>
+            </wp:positionV>
+            <wp:extent cx="3600450" cy="2400300"/>
+            <wp:effectExtent l="0" t="0" r="0" b="0"/>
+            <wp:wrapTopAndBottom/>
+            <wp:docPr id="27" name="Image22" descr=""/>
+            <wp:cNvGraphicFramePr>
+              <a:graphicFrameLocks xmlns:a="http://schemas.openxmlformats.org/drawingml/2006/main" noChangeAspect="1"/>
+            </wp:cNvGraphicFramePr>
+            <a:graphic xmlns:a="http://schemas.openxmlformats.org/drawingml/2006/main">
+              <a:graphicData uri="http://schemas.openxmlformats.org/drawingml/2006/picture">
+                <pic:pic xmlns:pic="http://schemas.openxmlformats.org/drawingml/2006/picture">
+                  <pic:nvPicPr>
+                    <pic:cNvPr id="27" name="Image22" descr=""/>
+                    <pic:cNvPicPr>
+                      <a:picLocks noChangeAspect="1" noChangeArrowheads="1"/>
+                    </pic:cNvPicPr>
+                  </pic:nvPicPr>
+                  <pic:blipFill>
+                    <a:blip r:embed="rId24"/>
+                    <a:stretch>
+                      <a:fillRect/>
+                    </a:stretch>
+                  </pic:blipFill>
+                  <pic:spPr bwMode="auto">
+                    <a:xfrm>
+                      <a:off x="0" y="0"/>
+                      <a:ext cx="3600450" cy="2400300"/>
+                    </a:xfrm>
+                    <a:prstGeom prst="rect">
+                      <a:avLst/>
+                    </a:prstGeom>
+                  </pic:spPr>
+                </pic:pic>
+              </a:graphicData>
+            </a:graphic>
+          </wp:anchor>
+        </w:drawing>
+      </w:r>
+    </w:p>
+    <w:p>
+      <w:pPr>
+        <w:pStyle w:val="Normal"/>
+        <w:spacing w:lineRule="auto" w:line="240"/>
+        <w:jc w:val="both"/>
+        <w:rPr/>
+      </w:pPr>
+      <w:r>
+        <w:rPr/>
       </w:r>
     </w:p>
     <w:sectPr>
-      <w:headerReference w:type="default" r:id="rId3"/>
-      <w:type w:val="nextPage"/>
+      <w:type w:val="continuous"/>
       <w:pgSz w:w="12240" w:h="15840"/>
       <w:pgMar w:left="1134" w:right="1134" w:header="1134" w:top="1831" w:footer="0" w:bottom="1134" w:gutter="0"/>
       <w:pgNumType w:fmt="decimal"/>
@@ -764,6 +2560,13 @@
   </w:style>
   <w:style w:type="paragraph" w:styleId="Heading2">
     <w:name w:val="Heading 2"/>
+    <w:basedOn w:val="Heading"/>
+    <w:qFormat/>
+    <w:pPr/>
+    <w:rPr/>
+  </w:style>
+  <w:style w:type="paragraph" w:styleId="Heading3">
+    <w:name w:val="Heading 3"/>
     <w:basedOn w:val="Heading"/>
     <w:qFormat/>
     <w:pPr/>

</xml_diff>